<commit_message>
Perbaikan Bab 2 & Bab 3 - Ganti Jurnal di Bab 2
</commit_message>
<xml_diff>
--- a/BAB1-3/CONTENT-BAB3.docx
+++ b/BAB1-3/CONTENT-BAB3.docx
@@ -5229,13 +5229,7 @@
                               </w:rPr>
                             </w:pPr>
                             <w:r>
-                              <w:t>Gambar 3.</w:t>
-                            </w:r>
-                            <w:r>
-                              <w:t>2</w:t>
-                            </w:r>
-                            <w:r>
-                              <w:t xml:space="preserve"> Document Flow Diagram </w:t>
+                              <w:t xml:space="preserve">Gambar 3.2 Document Flow Diagram </w:t>
                             </w:r>
                             <w:r>
                               <w:rPr>
@@ -5278,8 +5272,8 @@
                               </w:rPr>
                               <w:t>Baru</w:t>
                             </w:r>
+                            <w:proofErr w:type="spellEnd"/>
                           </w:p>
-                          <w:proofErr w:type="spellEnd"/>
                         </w:txbxContent>
                       </wps:txbx>
                       <wps:bodyPr rot="0" spcFirstLastPara="0" vertOverflow="overflow" horzOverflow="overflow" vert="horz" wrap="square" lIns="0" tIns="0" rIns="0" bIns="0" numCol="1" spcCol="0" rtlCol="0" fromWordArt="0" anchor="t" anchorCtr="0" forceAA="0" compatLnSpc="1">
@@ -8012,23 +8006,2128 @@
       <w:pPr>
         <w:pStyle w:val="ListParagraph"/>
         <w:numPr>
-          <w:ilvl w:val="0"/>
-          <w:numId w:val="2"/>
+          <w:ilvl w:val="1"/>
+          <w:numId w:val="1"/>
         </w:numPr>
         <w:spacing w:line="480" w:lineRule="auto"/>
-        <w:ind w:left="426" w:hanging="426"/>
+        <w:ind w:left="567" w:hanging="567"/>
         <w:jc w:val="both"/>
         <w:rPr>
           <w:rFonts w:ascii="Times New Roman" w:hAnsi="Times New Roman" w:cs="Times New Roman"/>
+          <w:b/>
           <w:sz w:val="24"/>
         </w:rPr>
       </w:pPr>
       <w:r>
         <w:rPr>
           <w:rFonts w:ascii="Times New Roman" w:hAnsi="Times New Roman" w:cs="Times New Roman"/>
-          <w:sz w:val="24"/>
-        </w:rPr>
-        <w:t>TBA</w:t>
+          <w:b/>
+          <w:sz w:val="24"/>
+        </w:rPr>
+        <w:t>ANALISIS MASALAH PADA SISTEM</w:t>
+      </w:r>
+    </w:p>
+    <w:p>
+      <w:pPr>
+        <w:spacing w:line="480" w:lineRule="auto"/>
+        <w:ind w:firstLine="567"/>
+        <w:jc w:val="both"/>
+        <w:rPr>
+          <w:rFonts w:ascii="Times New Roman" w:hAnsi="Times New Roman" w:cs="Times New Roman"/>
+          <w:sz w:val="24"/>
+        </w:rPr>
+      </w:pPr>
+      <w:proofErr w:type="spellStart"/>
+      <w:r>
+        <w:rPr>
+          <w:rFonts w:ascii="Times New Roman" w:hAnsi="Times New Roman" w:cs="Times New Roman"/>
+          <w:sz w:val="24"/>
+        </w:rPr>
+        <w:t>Secara</w:t>
+      </w:r>
+      <w:proofErr w:type="spellEnd"/>
+      <w:r>
+        <w:rPr>
+          <w:rFonts w:ascii="Times New Roman" w:hAnsi="Times New Roman" w:cs="Times New Roman"/>
+          <w:sz w:val="24"/>
+        </w:rPr>
+        <w:t xml:space="preserve"> </w:t>
+      </w:r>
+      <w:proofErr w:type="spellStart"/>
+      <w:r>
+        <w:rPr>
+          <w:rFonts w:ascii="Times New Roman" w:hAnsi="Times New Roman" w:cs="Times New Roman"/>
+          <w:sz w:val="24"/>
+        </w:rPr>
+        <w:t>umum</w:t>
+      </w:r>
+      <w:proofErr w:type="spellEnd"/>
+      <w:r>
+        <w:rPr>
+          <w:rFonts w:ascii="Times New Roman" w:hAnsi="Times New Roman" w:cs="Times New Roman"/>
+          <w:sz w:val="24"/>
+        </w:rPr>
+        <w:t xml:space="preserve"> </w:t>
+      </w:r>
+      <w:proofErr w:type="spellStart"/>
+      <w:r>
+        <w:rPr>
+          <w:rFonts w:ascii="Times New Roman" w:hAnsi="Times New Roman" w:cs="Times New Roman"/>
+          <w:sz w:val="24"/>
+        </w:rPr>
+        <w:t>seluruh</w:t>
+      </w:r>
+      <w:proofErr w:type="spellEnd"/>
+      <w:r>
+        <w:rPr>
+          <w:rFonts w:ascii="Times New Roman" w:hAnsi="Times New Roman" w:cs="Times New Roman"/>
+          <w:sz w:val="24"/>
+        </w:rPr>
+        <w:t xml:space="preserve"> </w:t>
+      </w:r>
+      <w:proofErr w:type="spellStart"/>
+      <w:r>
+        <w:rPr>
+          <w:rFonts w:ascii="Times New Roman" w:hAnsi="Times New Roman" w:cs="Times New Roman"/>
+          <w:sz w:val="24"/>
+        </w:rPr>
+        <w:t>kegiatan</w:t>
+      </w:r>
+      <w:proofErr w:type="spellEnd"/>
+      <w:r>
+        <w:rPr>
+          <w:rFonts w:ascii="Times New Roman" w:hAnsi="Times New Roman" w:cs="Times New Roman"/>
+          <w:sz w:val="24"/>
+        </w:rPr>
+        <w:t xml:space="preserve"> </w:t>
+      </w:r>
+      <w:proofErr w:type="spellStart"/>
+      <w:r>
+        <w:rPr>
+          <w:rFonts w:ascii="Times New Roman" w:hAnsi="Times New Roman" w:cs="Times New Roman"/>
+          <w:sz w:val="24"/>
+        </w:rPr>
+        <w:t>administrasi</w:t>
+      </w:r>
+      <w:proofErr w:type="spellEnd"/>
+      <w:r>
+        <w:rPr>
+          <w:rFonts w:ascii="Times New Roman" w:hAnsi="Times New Roman" w:cs="Times New Roman"/>
+          <w:sz w:val="24"/>
+        </w:rPr>
+        <w:t xml:space="preserve"> di SMK </w:t>
+      </w:r>
+      <w:proofErr w:type="spellStart"/>
+      <w:r>
+        <w:rPr>
+          <w:rFonts w:ascii="Times New Roman" w:hAnsi="Times New Roman" w:cs="Times New Roman"/>
+          <w:sz w:val="24"/>
+        </w:rPr>
+        <w:t>Katolik</w:t>
+      </w:r>
+      <w:proofErr w:type="spellEnd"/>
+      <w:r>
+        <w:rPr>
+          <w:rFonts w:ascii="Times New Roman" w:hAnsi="Times New Roman" w:cs="Times New Roman"/>
+          <w:sz w:val="24"/>
+        </w:rPr>
+        <w:t xml:space="preserve"> St Louis Surabaya </w:t>
+      </w:r>
+      <w:proofErr w:type="spellStart"/>
+      <w:r>
+        <w:rPr>
+          <w:rFonts w:ascii="Times New Roman" w:hAnsi="Times New Roman" w:cs="Times New Roman"/>
+          <w:sz w:val="24"/>
+        </w:rPr>
+        <w:t>masih</w:t>
+      </w:r>
+      <w:proofErr w:type="spellEnd"/>
+      <w:r>
+        <w:rPr>
+          <w:rFonts w:ascii="Times New Roman" w:hAnsi="Times New Roman" w:cs="Times New Roman"/>
+          <w:sz w:val="24"/>
+        </w:rPr>
+        <w:t xml:space="preserve"> </w:t>
+      </w:r>
+      <w:proofErr w:type="spellStart"/>
+      <w:r>
+        <w:rPr>
+          <w:rFonts w:ascii="Times New Roman" w:hAnsi="Times New Roman" w:cs="Times New Roman"/>
+          <w:sz w:val="24"/>
+        </w:rPr>
+        <w:t>dilakukan</w:t>
+      </w:r>
+      <w:proofErr w:type="spellEnd"/>
+      <w:r>
+        <w:rPr>
+          <w:rFonts w:ascii="Times New Roman" w:hAnsi="Times New Roman" w:cs="Times New Roman"/>
+          <w:sz w:val="24"/>
+        </w:rPr>
+        <w:t xml:space="preserve"> </w:t>
+      </w:r>
+      <w:proofErr w:type="spellStart"/>
+      <w:r>
+        <w:rPr>
+          <w:rFonts w:ascii="Times New Roman" w:hAnsi="Times New Roman" w:cs="Times New Roman"/>
+          <w:sz w:val="24"/>
+        </w:rPr>
+        <w:t>secara</w:t>
+      </w:r>
+      <w:proofErr w:type="spellEnd"/>
+      <w:r>
+        <w:rPr>
+          <w:rFonts w:ascii="Times New Roman" w:hAnsi="Times New Roman" w:cs="Times New Roman"/>
+          <w:sz w:val="24"/>
+        </w:rPr>
+        <w:t xml:space="preserve"> manual. Hal </w:t>
+      </w:r>
+      <w:proofErr w:type="spellStart"/>
+      <w:r>
+        <w:rPr>
+          <w:rFonts w:ascii="Times New Roman" w:hAnsi="Times New Roman" w:cs="Times New Roman"/>
+          <w:sz w:val="24"/>
+        </w:rPr>
+        <w:t>ini</w:t>
+      </w:r>
+      <w:proofErr w:type="spellEnd"/>
+      <w:r>
+        <w:rPr>
+          <w:rFonts w:ascii="Times New Roman" w:hAnsi="Times New Roman" w:cs="Times New Roman"/>
+          <w:sz w:val="24"/>
+        </w:rPr>
+        <w:t xml:space="preserve"> </w:t>
+      </w:r>
+      <w:proofErr w:type="spellStart"/>
+      <w:r>
+        <w:rPr>
+          <w:rFonts w:ascii="Times New Roman" w:hAnsi="Times New Roman" w:cs="Times New Roman"/>
+          <w:sz w:val="24"/>
+        </w:rPr>
+        <w:t>dapat</w:t>
+      </w:r>
+      <w:proofErr w:type="spellEnd"/>
+      <w:r>
+        <w:rPr>
+          <w:rFonts w:ascii="Times New Roman" w:hAnsi="Times New Roman" w:cs="Times New Roman"/>
+          <w:sz w:val="24"/>
+        </w:rPr>
+        <w:t xml:space="preserve"> </w:t>
+      </w:r>
+      <w:proofErr w:type="spellStart"/>
+      <w:r>
+        <w:rPr>
+          <w:rFonts w:ascii="Times New Roman" w:hAnsi="Times New Roman" w:cs="Times New Roman"/>
+          <w:sz w:val="24"/>
+        </w:rPr>
+        <w:t>dilihat</w:t>
+      </w:r>
+      <w:proofErr w:type="spellEnd"/>
+      <w:r>
+        <w:rPr>
+          <w:rFonts w:ascii="Times New Roman" w:hAnsi="Times New Roman" w:cs="Times New Roman"/>
+          <w:sz w:val="24"/>
+        </w:rPr>
+        <w:t xml:space="preserve"> </w:t>
+      </w:r>
+      <w:proofErr w:type="spellStart"/>
+      <w:r>
+        <w:rPr>
+          <w:rFonts w:ascii="Times New Roman" w:hAnsi="Times New Roman" w:cs="Times New Roman"/>
+          <w:sz w:val="24"/>
+        </w:rPr>
+        <w:t>dari</w:t>
+      </w:r>
+      <w:proofErr w:type="spellEnd"/>
+      <w:r>
+        <w:rPr>
+          <w:rFonts w:ascii="Times New Roman" w:hAnsi="Times New Roman" w:cs="Times New Roman"/>
+          <w:sz w:val="24"/>
+        </w:rPr>
+        <w:t xml:space="preserve"> 3 proses </w:t>
+      </w:r>
+      <w:proofErr w:type="spellStart"/>
+      <w:r>
+        <w:rPr>
+          <w:rFonts w:ascii="Times New Roman" w:hAnsi="Times New Roman" w:cs="Times New Roman"/>
+          <w:sz w:val="24"/>
+        </w:rPr>
+        <w:t>administrasi</w:t>
+      </w:r>
+      <w:proofErr w:type="spellEnd"/>
+      <w:r>
+        <w:rPr>
+          <w:rFonts w:ascii="Times New Roman" w:hAnsi="Times New Roman" w:cs="Times New Roman"/>
+          <w:sz w:val="24"/>
+        </w:rPr>
+        <w:t xml:space="preserve"> yang </w:t>
+      </w:r>
+      <w:proofErr w:type="spellStart"/>
+      <w:r>
+        <w:rPr>
+          <w:rFonts w:ascii="Times New Roman" w:hAnsi="Times New Roman" w:cs="Times New Roman"/>
+          <w:sz w:val="24"/>
+        </w:rPr>
+        <w:t>telah</w:t>
+      </w:r>
+      <w:proofErr w:type="spellEnd"/>
+      <w:r>
+        <w:rPr>
+          <w:rFonts w:ascii="Times New Roman" w:hAnsi="Times New Roman" w:cs="Times New Roman"/>
+          <w:sz w:val="24"/>
+        </w:rPr>
+        <w:t xml:space="preserve"> </w:t>
+      </w:r>
+      <w:proofErr w:type="spellStart"/>
+      <w:r>
+        <w:rPr>
+          <w:rFonts w:ascii="Times New Roman" w:hAnsi="Times New Roman" w:cs="Times New Roman"/>
+          <w:sz w:val="24"/>
+        </w:rPr>
+        <w:t>dijelaskan</w:t>
+      </w:r>
+      <w:proofErr w:type="spellEnd"/>
+      <w:r>
+        <w:rPr>
+          <w:rFonts w:ascii="Times New Roman" w:hAnsi="Times New Roman" w:cs="Times New Roman"/>
+          <w:sz w:val="24"/>
+        </w:rPr>
+        <w:t xml:space="preserve"> pada sub-</w:t>
+      </w:r>
+      <w:proofErr w:type="spellStart"/>
+      <w:r>
+        <w:rPr>
+          <w:rFonts w:ascii="Times New Roman" w:hAnsi="Times New Roman" w:cs="Times New Roman"/>
+          <w:sz w:val="24"/>
+        </w:rPr>
+        <w:t>bab</w:t>
+      </w:r>
+      <w:proofErr w:type="spellEnd"/>
+      <w:r>
+        <w:rPr>
+          <w:rFonts w:ascii="Times New Roman" w:hAnsi="Times New Roman" w:cs="Times New Roman"/>
+          <w:sz w:val="24"/>
+        </w:rPr>
+        <w:t xml:space="preserve"> </w:t>
+      </w:r>
+      <w:proofErr w:type="spellStart"/>
+      <w:r>
+        <w:rPr>
+          <w:rFonts w:ascii="Times New Roman" w:hAnsi="Times New Roman" w:cs="Times New Roman"/>
+          <w:sz w:val="24"/>
+        </w:rPr>
+        <w:t>sebelumnya</w:t>
+      </w:r>
+      <w:proofErr w:type="spellEnd"/>
+      <w:r>
+        <w:rPr>
+          <w:rFonts w:ascii="Times New Roman" w:hAnsi="Times New Roman" w:cs="Times New Roman"/>
+          <w:sz w:val="24"/>
+        </w:rPr>
+        <w:t xml:space="preserve">. </w:t>
+      </w:r>
+      <w:proofErr w:type="spellStart"/>
+      <w:r>
+        <w:rPr>
+          <w:rFonts w:ascii="Times New Roman" w:hAnsi="Times New Roman" w:cs="Times New Roman"/>
+          <w:sz w:val="24"/>
+        </w:rPr>
+        <w:t>Mayoritas</w:t>
+      </w:r>
+      <w:proofErr w:type="spellEnd"/>
+      <w:r>
+        <w:rPr>
+          <w:rFonts w:ascii="Times New Roman" w:hAnsi="Times New Roman" w:cs="Times New Roman"/>
+          <w:sz w:val="24"/>
+        </w:rPr>
+        <w:t xml:space="preserve"> </w:t>
+      </w:r>
+      <w:proofErr w:type="spellStart"/>
+      <w:r>
+        <w:rPr>
+          <w:rFonts w:ascii="Times New Roman" w:hAnsi="Times New Roman" w:cs="Times New Roman"/>
+          <w:sz w:val="24"/>
+        </w:rPr>
+        <w:t>kegiatan</w:t>
+      </w:r>
+      <w:proofErr w:type="spellEnd"/>
+      <w:r>
+        <w:rPr>
+          <w:rFonts w:ascii="Times New Roman" w:hAnsi="Times New Roman" w:cs="Times New Roman"/>
+          <w:sz w:val="24"/>
+        </w:rPr>
+        <w:t xml:space="preserve"> </w:t>
+      </w:r>
+      <w:proofErr w:type="spellStart"/>
+      <w:r>
+        <w:rPr>
+          <w:rFonts w:ascii="Times New Roman" w:hAnsi="Times New Roman" w:cs="Times New Roman"/>
+          <w:sz w:val="24"/>
+        </w:rPr>
+        <w:t>administrasi</w:t>
+      </w:r>
+      <w:proofErr w:type="spellEnd"/>
+      <w:r>
+        <w:rPr>
+          <w:rFonts w:ascii="Times New Roman" w:hAnsi="Times New Roman" w:cs="Times New Roman"/>
+          <w:sz w:val="24"/>
+        </w:rPr>
+        <w:t xml:space="preserve"> </w:t>
+      </w:r>
+      <w:proofErr w:type="spellStart"/>
+      <w:r>
+        <w:rPr>
+          <w:rFonts w:ascii="Times New Roman" w:hAnsi="Times New Roman" w:cs="Times New Roman"/>
+          <w:sz w:val="24"/>
+        </w:rPr>
+        <w:t>dilakukan</w:t>
+      </w:r>
+      <w:proofErr w:type="spellEnd"/>
+      <w:r>
+        <w:rPr>
+          <w:rFonts w:ascii="Times New Roman" w:hAnsi="Times New Roman" w:cs="Times New Roman"/>
+          <w:sz w:val="24"/>
+        </w:rPr>
+        <w:t xml:space="preserve"> </w:t>
+      </w:r>
+      <w:proofErr w:type="spellStart"/>
+      <w:r>
+        <w:rPr>
+          <w:rFonts w:ascii="Times New Roman" w:hAnsi="Times New Roman" w:cs="Times New Roman"/>
+          <w:sz w:val="24"/>
+        </w:rPr>
+        <w:t>dengan</w:t>
+      </w:r>
+      <w:proofErr w:type="spellEnd"/>
+      <w:r>
+        <w:rPr>
+          <w:rFonts w:ascii="Times New Roman" w:hAnsi="Times New Roman" w:cs="Times New Roman"/>
+          <w:sz w:val="24"/>
+        </w:rPr>
+        <w:t xml:space="preserve"> </w:t>
+      </w:r>
+      <w:proofErr w:type="spellStart"/>
+      <w:r>
+        <w:rPr>
+          <w:rFonts w:ascii="Times New Roman" w:hAnsi="Times New Roman" w:cs="Times New Roman"/>
+          <w:sz w:val="24"/>
+        </w:rPr>
+        <w:t>menggunakkan</w:t>
+      </w:r>
+      <w:proofErr w:type="spellEnd"/>
+      <w:r>
+        <w:rPr>
+          <w:rFonts w:ascii="Times New Roman" w:hAnsi="Times New Roman" w:cs="Times New Roman"/>
+          <w:sz w:val="24"/>
+        </w:rPr>
+        <w:t xml:space="preserve"> </w:t>
+      </w:r>
+      <w:proofErr w:type="spellStart"/>
+      <w:r>
+        <w:rPr>
+          <w:rFonts w:ascii="Times New Roman" w:hAnsi="Times New Roman" w:cs="Times New Roman"/>
+          <w:sz w:val="24"/>
+        </w:rPr>
+        <w:t>dokumen</w:t>
+      </w:r>
+      <w:proofErr w:type="spellEnd"/>
+      <w:r>
+        <w:rPr>
+          <w:rFonts w:ascii="Times New Roman" w:hAnsi="Times New Roman" w:cs="Times New Roman"/>
+          <w:sz w:val="24"/>
+        </w:rPr>
+        <w:t xml:space="preserve"> </w:t>
+      </w:r>
+      <w:r>
+        <w:rPr>
+          <w:rFonts w:ascii="Times New Roman" w:hAnsi="Times New Roman" w:cs="Times New Roman"/>
+          <w:i/>
+          <w:sz w:val="24"/>
+        </w:rPr>
+        <w:t>hardcopy</w:t>
+      </w:r>
+      <w:r>
+        <w:rPr>
+          <w:rFonts w:ascii="Times New Roman" w:hAnsi="Times New Roman" w:cs="Times New Roman"/>
+          <w:sz w:val="24"/>
+        </w:rPr>
+        <w:t xml:space="preserve">. </w:t>
+      </w:r>
+      <w:proofErr w:type="spellStart"/>
+      <w:r>
+        <w:rPr>
+          <w:rFonts w:ascii="Times New Roman" w:hAnsi="Times New Roman" w:cs="Times New Roman"/>
+          <w:sz w:val="24"/>
+        </w:rPr>
+        <w:t>Penggunaan</w:t>
+      </w:r>
+      <w:proofErr w:type="spellEnd"/>
+      <w:r>
+        <w:rPr>
+          <w:rFonts w:ascii="Times New Roman" w:hAnsi="Times New Roman" w:cs="Times New Roman"/>
+          <w:sz w:val="24"/>
+        </w:rPr>
+        <w:t xml:space="preserve"> </w:t>
+      </w:r>
+      <w:proofErr w:type="spellStart"/>
+      <w:r>
+        <w:rPr>
+          <w:rFonts w:ascii="Times New Roman" w:hAnsi="Times New Roman" w:cs="Times New Roman"/>
+          <w:sz w:val="24"/>
+        </w:rPr>
+        <w:t>dokumen</w:t>
+      </w:r>
+      <w:proofErr w:type="spellEnd"/>
+      <w:r>
+        <w:rPr>
+          <w:rFonts w:ascii="Times New Roman" w:hAnsi="Times New Roman" w:cs="Times New Roman"/>
+          <w:sz w:val="24"/>
+        </w:rPr>
+        <w:t xml:space="preserve"> </w:t>
+      </w:r>
+      <w:r>
+        <w:rPr>
+          <w:rFonts w:ascii="Times New Roman" w:hAnsi="Times New Roman" w:cs="Times New Roman"/>
+          <w:i/>
+          <w:sz w:val="24"/>
+        </w:rPr>
+        <w:t>hardcopy</w:t>
+      </w:r>
+      <w:r>
+        <w:rPr>
+          <w:rFonts w:ascii="Times New Roman" w:hAnsi="Times New Roman" w:cs="Times New Roman"/>
+          <w:i/>
+          <w:sz w:val="24"/>
+        </w:rPr>
+        <w:t xml:space="preserve"> </w:t>
+      </w:r>
+      <w:proofErr w:type="spellStart"/>
+      <w:r>
+        <w:rPr>
+          <w:rFonts w:ascii="Times New Roman" w:hAnsi="Times New Roman" w:cs="Times New Roman"/>
+          <w:sz w:val="24"/>
+        </w:rPr>
+        <w:t>tidak</w:t>
+      </w:r>
+      <w:proofErr w:type="spellEnd"/>
+      <w:r>
+        <w:rPr>
+          <w:rFonts w:ascii="Times New Roman" w:hAnsi="Times New Roman" w:cs="Times New Roman"/>
+          <w:sz w:val="24"/>
+        </w:rPr>
+        <w:t xml:space="preserve"> </w:t>
+      </w:r>
+      <w:proofErr w:type="spellStart"/>
+      <w:r>
+        <w:rPr>
+          <w:rFonts w:ascii="Times New Roman" w:hAnsi="Times New Roman" w:cs="Times New Roman"/>
+          <w:sz w:val="24"/>
+        </w:rPr>
+        <w:t>sepenuhnya</w:t>
+      </w:r>
+      <w:proofErr w:type="spellEnd"/>
+      <w:r>
+        <w:rPr>
+          <w:rFonts w:ascii="Times New Roman" w:hAnsi="Times New Roman" w:cs="Times New Roman"/>
+          <w:sz w:val="24"/>
+        </w:rPr>
+        <w:t xml:space="preserve"> salah </w:t>
+      </w:r>
+      <w:proofErr w:type="spellStart"/>
+      <w:r>
+        <w:rPr>
+          <w:rFonts w:ascii="Times New Roman" w:hAnsi="Times New Roman" w:cs="Times New Roman"/>
+          <w:sz w:val="24"/>
+        </w:rPr>
+        <w:t>namun</w:t>
+      </w:r>
+      <w:proofErr w:type="spellEnd"/>
+      <w:r>
+        <w:rPr>
+          <w:rFonts w:ascii="Times New Roman" w:hAnsi="Times New Roman" w:cs="Times New Roman"/>
+          <w:sz w:val="24"/>
+        </w:rPr>
+        <w:t xml:space="preserve"> </w:t>
+      </w:r>
+      <w:proofErr w:type="spellStart"/>
+      <w:r>
+        <w:rPr>
+          <w:rFonts w:ascii="Times New Roman" w:hAnsi="Times New Roman" w:cs="Times New Roman"/>
+          <w:sz w:val="24"/>
+        </w:rPr>
+        <w:t>memiliki</w:t>
+      </w:r>
+      <w:proofErr w:type="spellEnd"/>
+      <w:r>
+        <w:rPr>
+          <w:rFonts w:ascii="Times New Roman" w:hAnsi="Times New Roman" w:cs="Times New Roman"/>
+          <w:sz w:val="24"/>
+        </w:rPr>
+        <w:t xml:space="preserve"> </w:t>
+      </w:r>
+      <w:proofErr w:type="spellStart"/>
+      <w:r>
+        <w:rPr>
+          <w:rFonts w:ascii="Times New Roman" w:hAnsi="Times New Roman" w:cs="Times New Roman"/>
+          <w:sz w:val="24"/>
+        </w:rPr>
+        <w:t>banyak</w:t>
+      </w:r>
+      <w:proofErr w:type="spellEnd"/>
+      <w:r>
+        <w:rPr>
+          <w:rFonts w:ascii="Times New Roman" w:hAnsi="Times New Roman" w:cs="Times New Roman"/>
+          <w:sz w:val="24"/>
+        </w:rPr>
+        <w:t xml:space="preserve"> </w:t>
+      </w:r>
+      <w:proofErr w:type="spellStart"/>
+      <w:r>
+        <w:rPr>
+          <w:rFonts w:ascii="Times New Roman" w:hAnsi="Times New Roman" w:cs="Times New Roman"/>
+          <w:sz w:val="24"/>
+        </w:rPr>
+        <w:t>kekurangan</w:t>
+      </w:r>
+      <w:proofErr w:type="spellEnd"/>
+      <w:r>
+        <w:rPr>
+          <w:rFonts w:ascii="Times New Roman" w:hAnsi="Times New Roman" w:cs="Times New Roman"/>
+          <w:sz w:val="24"/>
+        </w:rPr>
+        <w:t xml:space="preserve">, </w:t>
+      </w:r>
+      <w:proofErr w:type="spellStart"/>
+      <w:r>
+        <w:rPr>
+          <w:rFonts w:ascii="Times New Roman" w:hAnsi="Times New Roman" w:cs="Times New Roman"/>
+          <w:sz w:val="24"/>
+        </w:rPr>
+        <w:t>beberapa</w:t>
+      </w:r>
+      <w:proofErr w:type="spellEnd"/>
+      <w:r>
+        <w:rPr>
+          <w:rFonts w:ascii="Times New Roman" w:hAnsi="Times New Roman" w:cs="Times New Roman"/>
+          <w:sz w:val="24"/>
+        </w:rPr>
+        <w:t xml:space="preserve"> </w:t>
+      </w:r>
+      <w:proofErr w:type="spellStart"/>
+      <w:r>
+        <w:rPr>
+          <w:rFonts w:ascii="Times New Roman" w:hAnsi="Times New Roman" w:cs="Times New Roman"/>
+          <w:sz w:val="24"/>
+        </w:rPr>
+        <w:t>kekurangan</w:t>
+      </w:r>
+      <w:proofErr w:type="spellEnd"/>
+      <w:r>
+        <w:rPr>
+          <w:rFonts w:ascii="Times New Roman" w:hAnsi="Times New Roman" w:cs="Times New Roman"/>
+          <w:sz w:val="24"/>
+        </w:rPr>
+        <w:t xml:space="preserve"> </w:t>
+      </w:r>
+      <w:proofErr w:type="spellStart"/>
+      <w:r>
+        <w:rPr>
+          <w:rFonts w:ascii="Times New Roman" w:hAnsi="Times New Roman" w:cs="Times New Roman"/>
+          <w:sz w:val="24"/>
+        </w:rPr>
+        <w:t>diantaranya</w:t>
+      </w:r>
+      <w:proofErr w:type="spellEnd"/>
+      <w:r>
+        <w:rPr>
+          <w:rFonts w:ascii="Times New Roman" w:hAnsi="Times New Roman" w:cs="Times New Roman"/>
+          <w:sz w:val="24"/>
+        </w:rPr>
+        <w:t xml:space="preserve"> </w:t>
+      </w:r>
+      <w:proofErr w:type="spellStart"/>
+      <w:r>
+        <w:rPr>
+          <w:rFonts w:ascii="Times New Roman" w:hAnsi="Times New Roman" w:cs="Times New Roman"/>
+          <w:sz w:val="24"/>
+        </w:rPr>
+        <w:t>ialah</w:t>
+      </w:r>
+      <w:proofErr w:type="spellEnd"/>
+      <w:r>
+        <w:rPr>
+          <w:rFonts w:ascii="Times New Roman" w:hAnsi="Times New Roman" w:cs="Times New Roman"/>
+          <w:sz w:val="24"/>
+        </w:rPr>
+        <w:t xml:space="preserve"> </w:t>
+      </w:r>
+      <w:proofErr w:type="spellStart"/>
+      <w:r>
+        <w:rPr>
+          <w:rFonts w:ascii="Times New Roman" w:hAnsi="Times New Roman" w:cs="Times New Roman"/>
+          <w:sz w:val="24"/>
+        </w:rPr>
+        <w:t>susahnya</w:t>
+      </w:r>
+      <w:proofErr w:type="spellEnd"/>
+      <w:r>
+        <w:rPr>
+          <w:rFonts w:ascii="Times New Roman" w:hAnsi="Times New Roman" w:cs="Times New Roman"/>
+          <w:sz w:val="24"/>
+        </w:rPr>
+        <w:t xml:space="preserve"> proses </w:t>
+      </w:r>
+      <w:proofErr w:type="spellStart"/>
+      <w:r>
+        <w:rPr>
+          <w:rFonts w:ascii="Times New Roman" w:hAnsi="Times New Roman" w:cs="Times New Roman"/>
+          <w:sz w:val="24"/>
+        </w:rPr>
+        <w:t>penyimpanan</w:t>
+      </w:r>
+      <w:proofErr w:type="spellEnd"/>
+      <w:r>
+        <w:rPr>
+          <w:rFonts w:ascii="Times New Roman" w:hAnsi="Times New Roman" w:cs="Times New Roman"/>
+          <w:sz w:val="24"/>
+        </w:rPr>
+        <w:t xml:space="preserve"> </w:t>
+      </w:r>
+      <w:proofErr w:type="spellStart"/>
+      <w:r>
+        <w:rPr>
+          <w:rFonts w:ascii="Times New Roman" w:hAnsi="Times New Roman" w:cs="Times New Roman"/>
+          <w:sz w:val="24"/>
+        </w:rPr>
+        <w:t>dokumen</w:t>
+      </w:r>
+      <w:proofErr w:type="spellEnd"/>
+      <w:r>
+        <w:rPr>
+          <w:rFonts w:ascii="Times New Roman" w:hAnsi="Times New Roman" w:cs="Times New Roman"/>
+          <w:sz w:val="24"/>
+        </w:rPr>
+        <w:t xml:space="preserve">, </w:t>
+      </w:r>
+      <w:proofErr w:type="spellStart"/>
+      <w:r>
+        <w:rPr>
+          <w:rFonts w:ascii="Times New Roman" w:hAnsi="Times New Roman" w:cs="Times New Roman"/>
+          <w:sz w:val="24"/>
+        </w:rPr>
+        <w:t>pencarian</w:t>
+      </w:r>
+      <w:proofErr w:type="spellEnd"/>
+      <w:r>
+        <w:rPr>
+          <w:rFonts w:ascii="Times New Roman" w:hAnsi="Times New Roman" w:cs="Times New Roman"/>
+          <w:sz w:val="24"/>
+        </w:rPr>
+        <w:t xml:space="preserve"> </w:t>
+      </w:r>
+      <w:proofErr w:type="spellStart"/>
+      <w:r>
+        <w:rPr>
+          <w:rFonts w:ascii="Times New Roman" w:hAnsi="Times New Roman" w:cs="Times New Roman"/>
+          <w:sz w:val="24"/>
+        </w:rPr>
+        <w:t>dokumen</w:t>
+      </w:r>
+      <w:proofErr w:type="spellEnd"/>
+      <w:r>
+        <w:rPr>
+          <w:rFonts w:ascii="Times New Roman" w:hAnsi="Times New Roman" w:cs="Times New Roman"/>
+          <w:sz w:val="24"/>
+        </w:rPr>
+        <w:t xml:space="preserve">, dan </w:t>
+      </w:r>
+      <w:proofErr w:type="spellStart"/>
+      <w:r>
+        <w:rPr>
+          <w:rFonts w:ascii="Times New Roman" w:hAnsi="Times New Roman" w:cs="Times New Roman"/>
+          <w:sz w:val="24"/>
+        </w:rPr>
+        <w:t>validasi</w:t>
+      </w:r>
+      <w:proofErr w:type="spellEnd"/>
+      <w:r>
+        <w:rPr>
+          <w:rFonts w:ascii="Times New Roman" w:hAnsi="Times New Roman" w:cs="Times New Roman"/>
+          <w:sz w:val="24"/>
+        </w:rPr>
+        <w:t xml:space="preserve"> data.</w:t>
+      </w:r>
+    </w:p>
+    <w:p>
+      <w:pPr>
+        <w:spacing w:line="480" w:lineRule="auto"/>
+        <w:ind w:firstLine="567"/>
+        <w:jc w:val="both"/>
+        <w:rPr>
+          <w:rFonts w:ascii="Times New Roman" w:hAnsi="Times New Roman" w:cs="Times New Roman"/>
+          <w:sz w:val="24"/>
+        </w:rPr>
+      </w:pPr>
+      <w:r>
+        <w:rPr>
+          <w:rFonts w:ascii="Times New Roman" w:hAnsi="Times New Roman" w:cs="Times New Roman"/>
+          <w:sz w:val="24"/>
+        </w:rPr>
+        <w:t>Di</w:t>
+      </w:r>
+      <w:r>
+        <w:rPr>
+          <w:rFonts w:ascii="Times New Roman" w:hAnsi="Times New Roman" w:cs="Times New Roman"/>
+          <w:sz w:val="24"/>
+        </w:rPr>
+        <w:t xml:space="preserve"> </w:t>
+      </w:r>
+      <w:proofErr w:type="spellStart"/>
+      <w:r>
+        <w:rPr>
+          <w:rFonts w:ascii="Times New Roman" w:hAnsi="Times New Roman" w:cs="Times New Roman"/>
+          <w:sz w:val="24"/>
+        </w:rPr>
+        <w:t>sisi</w:t>
+      </w:r>
+      <w:proofErr w:type="spellEnd"/>
+      <w:r>
+        <w:rPr>
+          <w:rFonts w:ascii="Times New Roman" w:hAnsi="Times New Roman" w:cs="Times New Roman"/>
+          <w:sz w:val="24"/>
+        </w:rPr>
+        <w:t xml:space="preserve"> lain proses </w:t>
+      </w:r>
+      <w:proofErr w:type="spellStart"/>
+      <w:r>
+        <w:rPr>
+          <w:rFonts w:ascii="Times New Roman" w:hAnsi="Times New Roman" w:cs="Times New Roman"/>
+          <w:sz w:val="24"/>
+        </w:rPr>
+        <w:t>administrasi</w:t>
+      </w:r>
+      <w:proofErr w:type="spellEnd"/>
+      <w:r>
+        <w:rPr>
+          <w:rFonts w:ascii="Times New Roman" w:hAnsi="Times New Roman" w:cs="Times New Roman"/>
+          <w:sz w:val="24"/>
+        </w:rPr>
+        <w:t xml:space="preserve"> yang </w:t>
+      </w:r>
+      <w:proofErr w:type="spellStart"/>
+      <w:r>
+        <w:rPr>
+          <w:rFonts w:ascii="Times New Roman" w:hAnsi="Times New Roman" w:cs="Times New Roman"/>
+          <w:sz w:val="24"/>
+        </w:rPr>
+        <w:t>dilakukan</w:t>
+      </w:r>
+      <w:proofErr w:type="spellEnd"/>
+      <w:r>
+        <w:rPr>
+          <w:rFonts w:ascii="Times New Roman" w:hAnsi="Times New Roman" w:cs="Times New Roman"/>
+          <w:sz w:val="24"/>
+        </w:rPr>
+        <w:t xml:space="preserve"> </w:t>
+      </w:r>
+      <w:proofErr w:type="spellStart"/>
+      <w:r>
+        <w:rPr>
+          <w:rFonts w:ascii="Times New Roman" w:hAnsi="Times New Roman" w:cs="Times New Roman"/>
+          <w:sz w:val="24"/>
+        </w:rPr>
+        <w:t>secara</w:t>
+      </w:r>
+      <w:proofErr w:type="spellEnd"/>
+      <w:r>
+        <w:rPr>
+          <w:rFonts w:ascii="Times New Roman" w:hAnsi="Times New Roman" w:cs="Times New Roman"/>
+          <w:sz w:val="24"/>
+        </w:rPr>
+        <w:t xml:space="preserve"> manual </w:t>
+      </w:r>
+      <w:proofErr w:type="spellStart"/>
+      <w:r>
+        <w:rPr>
+          <w:rFonts w:ascii="Times New Roman" w:hAnsi="Times New Roman" w:cs="Times New Roman"/>
+          <w:sz w:val="24"/>
+        </w:rPr>
+        <w:t>tentunya</w:t>
+      </w:r>
+      <w:proofErr w:type="spellEnd"/>
+      <w:r>
+        <w:rPr>
+          <w:rFonts w:ascii="Times New Roman" w:hAnsi="Times New Roman" w:cs="Times New Roman"/>
+          <w:sz w:val="24"/>
+        </w:rPr>
+        <w:t xml:space="preserve"> </w:t>
+      </w:r>
+      <w:proofErr w:type="spellStart"/>
+      <w:r>
+        <w:rPr>
+          <w:rFonts w:ascii="Times New Roman" w:hAnsi="Times New Roman" w:cs="Times New Roman"/>
+          <w:sz w:val="24"/>
+        </w:rPr>
+        <w:t>memperbesar</w:t>
+      </w:r>
+      <w:proofErr w:type="spellEnd"/>
+      <w:r>
+        <w:rPr>
+          <w:rFonts w:ascii="Times New Roman" w:hAnsi="Times New Roman" w:cs="Times New Roman"/>
+          <w:sz w:val="24"/>
+        </w:rPr>
+        <w:t xml:space="preserve"> </w:t>
+      </w:r>
+      <w:proofErr w:type="spellStart"/>
+      <w:r>
+        <w:rPr>
+          <w:rFonts w:ascii="Times New Roman" w:hAnsi="Times New Roman" w:cs="Times New Roman"/>
+          <w:sz w:val="24"/>
+        </w:rPr>
+        <w:t>tingkat</w:t>
+      </w:r>
+      <w:proofErr w:type="spellEnd"/>
+      <w:r>
+        <w:rPr>
+          <w:rFonts w:ascii="Times New Roman" w:hAnsi="Times New Roman" w:cs="Times New Roman"/>
+          <w:sz w:val="24"/>
+        </w:rPr>
+        <w:t xml:space="preserve"> </w:t>
+      </w:r>
+      <w:proofErr w:type="spellStart"/>
+      <w:r>
+        <w:rPr>
+          <w:rFonts w:ascii="Times New Roman" w:hAnsi="Times New Roman" w:cs="Times New Roman"/>
+          <w:sz w:val="24"/>
+        </w:rPr>
+        <w:t>kesalahan</w:t>
+      </w:r>
+      <w:proofErr w:type="spellEnd"/>
+      <w:r>
+        <w:rPr>
+          <w:rFonts w:ascii="Times New Roman" w:hAnsi="Times New Roman" w:cs="Times New Roman"/>
+          <w:sz w:val="24"/>
+        </w:rPr>
+        <w:t xml:space="preserve"> yang </w:t>
+      </w:r>
+      <w:proofErr w:type="spellStart"/>
+      <w:r>
+        <w:rPr>
+          <w:rFonts w:ascii="Times New Roman" w:hAnsi="Times New Roman" w:cs="Times New Roman"/>
+          <w:sz w:val="24"/>
+        </w:rPr>
+        <w:t>mungkin</w:t>
+      </w:r>
+      <w:proofErr w:type="spellEnd"/>
+      <w:r>
+        <w:rPr>
+          <w:rFonts w:ascii="Times New Roman" w:hAnsi="Times New Roman" w:cs="Times New Roman"/>
+          <w:sz w:val="24"/>
+        </w:rPr>
+        <w:t xml:space="preserve"> </w:t>
+      </w:r>
+      <w:proofErr w:type="spellStart"/>
+      <w:r>
+        <w:rPr>
+          <w:rFonts w:ascii="Times New Roman" w:hAnsi="Times New Roman" w:cs="Times New Roman"/>
+          <w:sz w:val="24"/>
+        </w:rPr>
+        <w:t>terjadi</w:t>
+      </w:r>
+      <w:proofErr w:type="spellEnd"/>
+      <w:r>
+        <w:rPr>
+          <w:rFonts w:ascii="Times New Roman" w:hAnsi="Times New Roman" w:cs="Times New Roman"/>
+          <w:sz w:val="24"/>
+        </w:rPr>
+        <w:t xml:space="preserve">, </w:t>
+      </w:r>
+      <w:proofErr w:type="spellStart"/>
+      <w:r>
+        <w:rPr>
+          <w:rFonts w:ascii="Times New Roman" w:hAnsi="Times New Roman" w:cs="Times New Roman"/>
+          <w:sz w:val="24"/>
+        </w:rPr>
+        <w:t>misalnya</w:t>
+      </w:r>
+      <w:proofErr w:type="spellEnd"/>
+      <w:r>
+        <w:rPr>
+          <w:rFonts w:ascii="Times New Roman" w:hAnsi="Times New Roman" w:cs="Times New Roman"/>
+          <w:sz w:val="24"/>
+        </w:rPr>
+        <w:t xml:space="preserve"> </w:t>
+      </w:r>
+      <w:proofErr w:type="spellStart"/>
+      <w:r>
+        <w:rPr>
+          <w:rFonts w:ascii="Times New Roman" w:hAnsi="Times New Roman" w:cs="Times New Roman"/>
+          <w:sz w:val="24"/>
+        </w:rPr>
+        <w:t>kesalahan</w:t>
+      </w:r>
+      <w:proofErr w:type="spellEnd"/>
+      <w:r>
+        <w:rPr>
+          <w:rFonts w:ascii="Times New Roman" w:hAnsi="Times New Roman" w:cs="Times New Roman"/>
+          <w:sz w:val="24"/>
+        </w:rPr>
+        <w:t xml:space="preserve"> </w:t>
+      </w:r>
+      <w:proofErr w:type="spellStart"/>
+      <w:r>
+        <w:rPr>
+          <w:rFonts w:ascii="Times New Roman" w:hAnsi="Times New Roman" w:cs="Times New Roman"/>
+          <w:sz w:val="24"/>
+        </w:rPr>
+        <w:t>dalam</w:t>
+      </w:r>
+      <w:proofErr w:type="spellEnd"/>
+      <w:r>
+        <w:rPr>
+          <w:rFonts w:ascii="Times New Roman" w:hAnsi="Times New Roman" w:cs="Times New Roman"/>
+          <w:sz w:val="24"/>
+        </w:rPr>
+        <w:t xml:space="preserve"> </w:t>
+      </w:r>
+      <w:proofErr w:type="spellStart"/>
+      <w:r>
+        <w:rPr>
+          <w:rFonts w:ascii="Times New Roman" w:hAnsi="Times New Roman" w:cs="Times New Roman"/>
+          <w:sz w:val="24"/>
+        </w:rPr>
+        <w:t>membaca</w:t>
+      </w:r>
+      <w:proofErr w:type="spellEnd"/>
+      <w:r>
+        <w:rPr>
+          <w:rFonts w:ascii="Times New Roman" w:hAnsi="Times New Roman" w:cs="Times New Roman"/>
+          <w:sz w:val="24"/>
+        </w:rPr>
+        <w:t xml:space="preserve"> </w:t>
+      </w:r>
+      <w:proofErr w:type="spellStart"/>
+      <w:r>
+        <w:rPr>
+          <w:rFonts w:ascii="Times New Roman" w:hAnsi="Times New Roman" w:cs="Times New Roman"/>
+          <w:sz w:val="24"/>
+        </w:rPr>
+        <w:t>tulisan</w:t>
+      </w:r>
+      <w:proofErr w:type="spellEnd"/>
+      <w:r>
+        <w:rPr>
+          <w:rFonts w:ascii="Times New Roman" w:hAnsi="Times New Roman" w:cs="Times New Roman"/>
+          <w:sz w:val="24"/>
+        </w:rPr>
+        <w:t xml:space="preserve"> </w:t>
+      </w:r>
+      <w:proofErr w:type="spellStart"/>
+      <w:r>
+        <w:rPr>
+          <w:rFonts w:ascii="Times New Roman" w:hAnsi="Times New Roman" w:cs="Times New Roman"/>
+          <w:sz w:val="24"/>
+        </w:rPr>
+        <w:t>tangan</w:t>
+      </w:r>
+      <w:proofErr w:type="spellEnd"/>
+      <w:r>
+        <w:rPr>
+          <w:rFonts w:ascii="Times New Roman" w:hAnsi="Times New Roman" w:cs="Times New Roman"/>
+          <w:sz w:val="24"/>
+        </w:rPr>
+        <w:t xml:space="preserve">, </w:t>
+      </w:r>
+      <w:proofErr w:type="spellStart"/>
+      <w:r>
+        <w:rPr>
+          <w:rFonts w:ascii="Times New Roman" w:hAnsi="Times New Roman" w:cs="Times New Roman"/>
+          <w:sz w:val="24"/>
+        </w:rPr>
+        <w:t>dokumen</w:t>
+      </w:r>
+      <w:proofErr w:type="spellEnd"/>
+      <w:r>
+        <w:rPr>
+          <w:rFonts w:ascii="Times New Roman" w:hAnsi="Times New Roman" w:cs="Times New Roman"/>
+          <w:sz w:val="24"/>
+        </w:rPr>
+        <w:t xml:space="preserve"> </w:t>
+      </w:r>
+      <w:proofErr w:type="spellStart"/>
+      <w:r>
+        <w:rPr>
+          <w:rFonts w:ascii="Times New Roman" w:hAnsi="Times New Roman" w:cs="Times New Roman"/>
+          <w:sz w:val="24"/>
+        </w:rPr>
+        <w:t>luntur</w:t>
+      </w:r>
+      <w:proofErr w:type="spellEnd"/>
+      <w:r>
+        <w:rPr>
+          <w:rFonts w:ascii="Times New Roman" w:hAnsi="Times New Roman" w:cs="Times New Roman"/>
+          <w:sz w:val="24"/>
+        </w:rPr>
+        <w:t xml:space="preserve"> </w:t>
+      </w:r>
+      <w:proofErr w:type="spellStart"/>
+      <w:r>
+        <w:rPr>
+          <w:rFonts w:ascii="Times New Roman" w:hAnsi="Times New Roman" w:cs="Times New Roman"/>
+          <w:sz w:val="24"/>
+        </w:rPr>
+        <w:t>atau</w:t>
+      </w:r>
+      <w:proofErr w:type="spellEnd"/>
+      <w:r>
+        <w:rPr>
+          <w:rFonts w:ascii="Times New Roman" w:hAnsi="Times New Roman" w:cs="Times New Roman"/>
+          <w:sz w:val="24"/>
+        </w:rPr>
+        <w:t xml:space="preserve"> </w:t>
+      </w:r>
+      <w:proofErr w:type="spellStart"/>
+      <w:r>
+        <w:rPr>
+          <w:rFonts w:ascii="Times New Roman" w:hAnsi="Times New Roman" w:cs="Times New Roman"/>
+          <w:sz w:val="24"/>
+        </w:rPr>
+        <w:t>rusak</w:t>
+      </w:r>
+      <w:proofErr w:type="spellEnd"/>
+      <w:r>
+        <w:rPr>
+          <w:rFonts w:ascii="Times New Roman" w:hAnsi="Times New Roman" w:cs="Times New Roman"/>
+          <w:sz w:val="24"/>
+        </w:rPr>
+        <w:t xml:space="preserve">. </w:t>
+      </w:r>
+      <w:proofErr w:type="spellStart"/>
+      <w:r>
+        <w:rPr>
+          <w:rFonts w:ascii="Times New Roman" w:hAnsi="Times New Roman" w:cs="Times New Roman"/>
+          <w:sz w:val="24"/>
+        </w:rPr>
+        <w:t>Meskipun</w:t>
+      </w:r>
+      <w:proofErr w:type="spellEnd"/>
+      <w:r>
+        <w:rPr>
+          <w:rFonts w:ascii="Times New Roman" w:hAnsi="Times New Roman" w:cs="Times New Roman"/>
+          <w:sz w:val="24"/>
+        </w:rPr>
+        <w:t xml:space="preserve"> </w:t>
+      </w:r>
+      <w:proofErr w:type="spellStart"/>
+      <w:r>
+        <w:rPr>
+          <w:rFonts w:ascii="Times New Roman" w:hAnsi="Times New Roman" w:cs="Times New Roman"/>
+          <w:sz w:val="24"/>
+        </w:rPr>
+        <w:t>telah</w:t>
+      </w:r>
+      <w:proofErr w:type="spellEnd"/>
+      <w:r>
+        <w:rPr>
+          <w:rFonts w:ascii="Times New Roman" w:hAnsi="Times New Roman" w:cs="Times New Roman"/>
+          <w:sz w:val="24"/>
+        </w:rPr>
+        <w:t xml:space="preserve"> </w:t>
+      </w:r>
+      <w:proofErr w:type="spellStart"/>
+      <w:r>
+        <w:rPr>
+          <w:rFonts w:ascii="Times New Roman" w:hAnsi="Times New Roman" w:cs="Times New Roman"/>
+          <w:sz w:val="24"/>
+        </w:rPr>
+        <w:t>dilakukan</w:t>
+      </w:r>
+      <w:proofErr w:type="spellEnd"/>
+      <w:r>
+        <w:rPr>
+          <w:rFonts w:ascii="Times New Roman" w:hAnsi="Times New Roman" w:cs="Times New Roman"/>
+          <w:sz w:val="24"/>
+        </w:rPr>
+        <w:t xml:space="preserve"> </w:t>
+      </w:r>
+      <w:proofErr w:type="spellStart"/>
+      <w:r>
+        <w:rPr>
+          <w:rFonts w:ascii="Times New Roman" w:hAnsi="Times New Roman" w:cs="Times New Roman"/>
+          <w:sz w:val="24"/>
+        </w:rPr>
+        <w:t>pembaruan</w:t>
+      </w:r>
+      <w:proofErr w:type="spellEnd"/>
+      <w:r>
+        <w:rPr>
+          <w:rFonts w:ascii="Times New Roman" w:hAnsi="Times New Roman" w:cs="Times New Roman"/>
+          <w:sz w:val="24"/>
+        </w:rPr>
+        <w:t xml:space="preserve"> data </w:t>
+      </w:r>
+      <w:proofErr w:type="spellStart"/>
+      <w:r>
+        <w:rPr>
+          <w:rFonts w:ascii="Times New Roman" w:hAnsi="Times New Roman" w:cs="Times New Roman"/>
+          <w:sz w:val="24"/>
+        </w:rPr>
+        <w:t>rutin</w:t>
+      </w:r>
+      <w:proofErr w:type="spellEnd"/>
+      <w:r>
+        <w:rPr>
+          <w:rFonts w:ascii="Times New Roman" w:hAnsi="Times New Roman" w:cs="Times New Roman"/>
+          <w:sz w:val="24"/>
+        </w:rPr>
+        <w:t xml:space="preserve"> </w:t>
+      </w:r>
+      <w:proofErr w:type="spellStart"/>
+      <w:r>
+        <w:rPr>
+          <w:rFonts w:ascii="Times New Roman" w:hAnsi="Times New Roman" w:cs="Times New Roman"/>
+          <w:sz w:val="24"/>
+        </w:rPr>
+        <w:t>secara</w:t>
+      </w:r>
+      <w:proofErr w:type="spellEnd"/>
+      <w:r>
+        <w:rPr>
+          <w:rFonts w:ascii="Times New Roman" w:hAnsi="Times New Roman" w:cs="Times New Roman"/>
+          <w:sz w:val="24"/>
+        </w:rPr>
+        <w:t xml:space="preserve"> </w:t>
+      </w:r>
+      <w:proofErr w:type="spellStart"/>
+      <w:r>
+        <w:rPr>
+          <w:rFonts w:ascii="Times New Roman" w:hAnsi="Times New Roman" w:cs="Times New Roman"/>
+          <w:sz w:val="24"/>
+        </w:rPr>
+        <w:t>tahunan</w:t>
+      </w:r>
+      <w:proofErr w:type="spellEnd"/>
+      <w:r>
+        <w:rPr>
+          <w:rFonts w:ascii="Times New Roman" w:hAnsi="Times New Roman" w:cs="Times New Roman"/>
+          <w:sz w:val="24"/>
+        </w:rPr>
+        <w:t xml:space="preserve">, </w:t>
+      </w:r>
+      <w:proofErr w:type="spellStart"/>
+      <w:r>
+        <w:rPr>
+          <w:rFonts w:ascii="Times New Roman" w:hAnsi="Times New Roman" w:cs="Times New Roman"/>
+          <w:sz w:val="24"/>
+        </w:rPr>
+        <w:t>namun</w:t>
+      </w:r>
+      <w:proofErr w:type="spellEnd"/>
+      <w:r>
+        <w:rPr>
+          <w:rFonts w:ascii="Times New Roman" w:hAnsi="Times New Roman" w:cs="Times New Roman"/>
+          <w:sz w:val="24"/>
+        </w:rPr>
+        <w:t xml:space="preserve"> </w:t>
+      </w:r>
+      <w:proofErr w:type="spellStart"/>
+      <w:r>
+        <w:rPr>
+          <w:rFonts w:ascii="Times New Roman" w:hAnsi="Times New Roman" w:cs="Times New Roman"/>
+          <w:sz w:val="24"/>
+        </w:rPr>
+        <w:t>masih</w:t>
+      </w:r>
+      <w:proofErr w:type="spellEnd"/>
+      <w:r>
+        <w:rPr>
+          <w:rFonts w:ascii="Times New Roman" w:hAnsi="Times New Roman" w:cs="Times New Roman"/>
+          <w:sz w:val="24"/>
+        </w:rPr>
+        <w:t xml:space="preserve"> </w:t>
+      </w:r>
+      <w:proofErr w:type="spellStart"/>
+      <w:r>
+        <w:rPr>
+          <w:rFonts w:ascii="Times New Roman" w:hAnsi="Times New Roman" w:cs="Times New Roman"/>
+          <w:sz w:val="24"/>
+        </w:rPr>
+        <w:t>seringkali</w:t>
+      </w:r>
+      <w:proofErr w:type="spellEnd"/>
+      <w:r>
+        <w:rPr>
+          <w:rFonts w:ascii="Times New Roman" w:hAnsi="Times New Roman" w:cs="Times New Roman"/>
+          <w:sz w:val="24"/>
+        </w:rPr>
+        <w:t xml:space="preserve"> </w:t>
+      </w:r>
+      <w:proofErr w:type="spellStart"/>
+      <w:r>
+        <w:rPr>
+          <w:rFonts w:ascii="Times New Roman" w:hAnsi="Times New Roman" w:cs="Times New Roman"/>
+          <w:sz w:val="24"/>
+        </w:rPr>
+        <w:t>dijumpai</w:t>
+      </w:r>
+      <w:proofErr w:type="spellEnd"/>
+      <w:r>
+        <w:rPr>
+          <w:rFonts w:ascii="Times New Roman" w:hAnsi="Times New Roman" w:cs="Times New Roman"/>
+          <w:sz w:val="24"/>
+        </w:rPr>
+        <w:t xml:space="preserve"> </w:t>
+      </w:r>
+      <w:proofErr w:type="spellStart"/>
+      <w:r>
+        <w:rPr>
+          <w:rFonts w:ascii="Times New Roman" w:hAnsi="Times New Roman" w:cs="Times New Roman"/>
+          <w:sz w:val="24"/>
+        </w:rPr>
+        <w:t>banyaknya</w:t>
+      </w:r>
+      <w:proofErr w:type="spellEnd"/>
+      <w:r>
+        <w:rPr>
+          <w:rFonts w:ascii="Times New Roman" w:hAnsi="Times New Roman" w:cs="Times New Roman"/>
+          <w:sz w:val="24"/>
+        </w:rPr>
+        <w:t xml:space="preserve"> </w:t>
+      </w:r>
+      <w:proofErr w:type="spellStart"/>
+      <w:r>
+        <w:rPr>
+          <w:rFonts w:ascii="Times New Roman" w:hAnsi="Times New Roman" w:cs="Times New Roman"/>
+          <w:sz w:val="24"/>
+        </w:rPr>
+        <w:t>kesalahan</w:t>
+      </w:r>
+      <w:proofErr w:type="spellEnd"/>
+      <w:r>
+        <w:rPr>
+          <w:rFonts w:ascii="Times New Roman" w:hAnsi="Times New Roman" w:cs="Times New Roman"/>
+          <w:sz w:val="24"/>
+        </w:rPr>
+        <w:t xml:space="preserve"> data </w:t>
+      </w:r>
+      <w:proofErr w:type="spellStart"/>
+      <w:r>
+        <w:rPr>
+          <w:rFonts w:ascii="Times New Roman" w:hAnsi="Times New Roman" w:cs="Times New Roman"/>
+          <w:sz w:val="24"/>
+        </w:rPr>
+        <w:t>pribadi</w:t>
+      </w:r>
+      <w:proofErr w:type="spellEnd"/>
+      <w:r>
+        <w:rPr>
+          <w:rFonts w:ascii="Times New Roman" w:hAnsi="Times New Roman" w:cs="Times New Roman"/>
+          <w:sz w:val="24"/>
+        </w:rPr>
+        <w:t xml:space="preserve"> </w:t>
+      </w:r>
+      <w:proofErr w:type="spellStart"/>
+      <w:r>
+        <w:rPr>
+          <w:rFonts w:ascii="Times New Roman" w:hAnsi="Times New Roman" w:cs="Times New Roman"/>
+          <w:sz w:val="24"/>
+        </w:rPr>
+        <w:t>siswa</w:t>
+      </w:r>
+      <w:proofErr w:type="spellEnd"/>
+      <w:r>
+        <w:rPr>
+          <w:rFonts w:ascii="Times New Roman" w:hAnsi="Times New Roman" w:cs="Times New Roman"/>
+          <w:sz w:val="24"/>
+        </w:rPr>
+        <w:t xml:space="preserve">, </w:t>
+      </w:r>
+      <w:proofErr w:type="spellStart"/>
+      <w:r>
+        <w:rPr>
+          <w:rFonts w:ascii="Times New Roman" w:hAnsi="Times New Roman" w:cs="Times New Roman"/>
+          <w:sz w:val="24"/>
+        </w:rPr>
+        <w:t>beberapa</w:t>
+      </w:r>
+      <w:proofErr w:type="spellEnd"/>
+      <w:r>
+        <w:rPr>
+          <w:rFonts w:ascii="Times New Roman" w:hAnsi="Times New Roman" w:cs="Times New Roman"/>
+          <w:sz w:val="24"/>
+        </w:rPr>
+        <w:t xml:space="preserve"> </w:t>
+      </w:r>
+      <w:proofErr w:type="spellStart"/>
+      <w:r>
+        <w:rPr>
+          <w:rFonts w:ascii="Times New Roman" w:hAnsi="Times New Roman" w:cs="Times New Roman"/>
+          <w:sz w:val="24"/>
+        </w:rPr>
+        <w:t>kesalahan</w:t>
+      </w:r>
+      <w:proofErr w:type="spellEnd"/>
+      <w:r>
+        <w:rPr>
+          <w:rFonts w:ascii="Times New Roman" w:hAnsi="Times New Roman" w:cs="Times New Roman"/>
+          <w:sz w:val="24"/>
+        </w:rPr>
+        <w:t xml:space="preserve"> data yang </w:t>
+      </w:r>
+      <w:proofErr w:type="spellStart"/>
+      <w:r>
+        <w:rPr>
+          <w:rFonts w:ascii="Times New Roman" w:hAnsi="Times New Roman" w:cs="Times New Roman"/>
+          <w:sz w:val="24"/>
+        </w:rPr>
+        <w:t>ditemui</w:t>
+      </w:r>
+      <w:proofErr w:type="spellEnd"/>
+      <w:r>
+        <w:rPr>
+          <w:rFonts w:ascii="Times New Roman" w:hAnsi="Times New Roman" w:cs="Times New Roman"/>
+          <w:sz w:val="24"/>
+        </w:rPr>
+        <w:t xml:space="preserve"> </w:t>
+      </w:r>
+      <w:proofErr w:type="spellStart"/>
+      <w:r>
+        <w:rPr>
+          <w:rFonts w:ascii="Times New Roman" w:hAnsi="Times New Roman" w:cs="Times New Roman"/>
+          <w:sz w:val="24"/>
+        </w:rPr>
+        <w:t>ialah</w:t>
+      </w:r>
+      <w:proofErr w:type="spellEnd"/>
+      <w:r>
+        <w:rPr>
+          <w:rFonts w:ascii="Times New Roman" w:hAnsi="Times New Roman" w:cs="Times New Roman"/>
+          <w:sz w:val="24"/>
+        </w:rPr>
+        <w:t xml:space="preserve"> </w:t>
+      </w:r>
+      <w:proofErr w:type="spellStart"/>
+      <w:r>
+        <w:rPr>
+          <w:rFonts w:ascii="Times New Roman" w:hAnsi="Times New Roman" w:cs="Times New Roman"/>
+          <w:sz w:val="24"/>
+        </w:rPr>
+        <w:t>penulisan</w:t>
+      </w:r>
+      <w:proofErr w:type="spellEnd"/>
+      <w:r>
+        <w:rPr>
+          <w:rFonts w:ascii="Times New Roman" w:hAnsi="Times New Roman" w:cs="Times New Roman"/>
+          <w:sz w:val="24"/>
+        </w:rPr>
+        <w:t xml:space="preserve"> </w:t>
+      </w:r>
+      <w:proofErr w:type="spellStart"/>
+      <w:r>
+        <w:rPr>
+          <w:rFonts w:ascii="Times New Roman" w:hAnsi="Times New Roman" w:cs="Times New Roman"/>
+          <w:sz w:val="24"/>
+        </w:rPr>
+        <w:t>nama</w:t>
+      </w:r>
+      <w:proofErr w:type="spellEnd"/>
+      <w:r>
+        <w:rPr>
+          <w:rFonts w:ascii="Times New Roman" w:hAnsi="Times New Roman" w:cs="Times New Roman"/>
+          <w:sz w:val="24"/>
+        </w:rPr>
+        <w:t xml:space="preserve">, </w:t>
+      </w:r>
+      <w:proofErr w:type="spellStart"/>
+      <w:r>
+        <w:rPr>
+          <w:rFonts w:ascii="Times New Roman" w:hAnsi="Times New Roman" w:cs="Times New Roman"/>
+          <w:sz w:val="24"/>
+        </w:rPr>
+        <w:t>alamat</w:t>
+      </w:r>
+      <w:proofErr w:type="spellEnd"/>
+      <w:r>
+        <w:rPr>
+          <w:rFonts w:ascii="Times New Roman" w:hAnsi="Times New Roman" w:cs="Times New Roman"/>
+          <w:sz w:val="24"/>
+        </w:rPr>
+        <w:t xml:space="preserve">, no </w:t>
+      </w:r>
+      <w:proofErr w:type="spellStart"/>
+      <w:r>
+        <w:rPr>
+          <w:rFonts w:ascii="Times New Roman" w:hAnsi="Times New Roman" w:cs="Times New Roman"/>
+          <w:sz w:val="24"/>
+        </w:rPr>
+        <w:t>telepon</w:t>
+      </w:r>
+      <w:proofErr w:type="spellEnd"/>
+      <w:r>
+        <w:rPr>
+          <w:rFonts w:ascii="Times New Roman" w:hAnsi="Times New Roman" w:cs="Times New Roman"/>
+          <w:sz w:val="24"/>
+        </w:rPr>
+        <w:t xml:space="preserve">, dan </w:t>
+      </w:r>
+      <w:proofErr w:type="spellStart"/>
+      <w:r>
+        <w:rPr>
+          <w:rFonts w:ascii="Times New Roman" w:hAnsi="Times New Roman" w:cs="Times New Roman"/>
+          <w:sz w:val="24"/>
+        </w:rPr>
+        <w:t>informasi</w:t>
+      </w:r>
+      <w:proofErr w:type="spellEnd"/>
+      <w:r>
+        <w:rPr>
+          <w:rFonts w:ascii="Times New Roman" w:hAnsi="Times New Roman" w:cs="Times New Roman"/>
+          <w:sz w:val="24"/>
+        </w:rPr>
+        <w:t xml:space="preserve"> </w:t>
+      </w:r>
+      <w:proofErr w:type="spellStart"/>
+      <w:r>
+        <w:rPr>
+          <w:rFonts w:ascii="Times New Roman" w:hAnsi="Times New Roman" w:cs="Times New Roman"/>
+          <w:sz w:val="24"/>
+        </w:rPr>
+        <w:t>kontak</w:t>
+      </w:r>
+      <w:proofErr w:type="spellEnd"/>
+      <w:r>
+        <w:rPr>
+          <w:rFonts w:ascii="Times New Roman" w:hAnsi="Times New Roman" w:cs="Times New Roman"/>
+          <w:sz w:val="24"/>
+        </w:rPr>
+        <w:t xml:space="preserve"> </w:t>
+      </w:r>
+      <w:proofErr w:type="spellStart"/>
+      <w:r>
+        <w:rPr>
+          <w:rFonts w:ascii="Times New Roman" w:hAnsi="Times New Roman" w:cs="Times New Roman"/>
+          <w:sz w:val="24"/>
+        </w:rPr>
+        <w:t>lainnya</w:t>
+      </w:r>
+      <w:proofErr w:type="spellEnd"/>
+      <w:r>
+        <w:rPr>
+          <w:rFonts w:ascii="Times New Roman" w:hAnsi="Times New Roman" w:cs="Times New Roman"/>
+          <w:sz w:val="24"/>
+        </w:rPr>
+        <w:t>.</w:t>
+      </w:r>
+    </w:p>
+    <w:p>
+      <w:pPr>
+        <w:spacing w:line="480" w:lineRule="auto"/>
+        <w:ind w:firstLine="567"/>
+        <w:jc w:val="both"/>
+        <w:rPr>
+          <w:rFonts w:ascii="Times New Roman" w:hAnsi="Times New Roman" w:cs="Times New Roman"/>
+          <w:b/>
+          <w:sz w:val="24"/>
+        </w:rPr>
+      </w:pPr>
+      <w:r>
+        <w:rPr>
+          <w:rFonts w:ascii="Times New Roman" w:hAnsi="Times New Roman" w:cs="Times New Roman"/>
+          <w:sz w:val="24"/>
+        </w:rPr>
+        <w:lastRenderedPageBreak/>
+        <w:t xml:space="preserve">Dari </w:t>
+      </w:r>
+      <w:proofErr w:type="spellStart"/>
+      <w:r>
+        <w:rPr>
+          <w:rFonts w:ascii="Times New Roman" w:hAnsi="Times New Roman" w:cs="Times New Roman"/>
+          <w:sz w:val="24"/>
+        </w:rPr>
+        <w:t>observasi</w:t>
+      </w:r>
+      <w:proofErr w:type="spellEnd"/>
+      <w:r>
+        <w:rPr>
+          <w:rFonts w:ascii="Times New Roman" w:hAnsi="Times New Roman" w:cs="Times New Roman"/>
+          <w:sz w:val="24"/>
+        </w:rPr>
+        <w:t xml:space="preserve"> yang </w:t>
+      </w:r>
+      <w:proofErr w:type="spellStart"/>
+      <w:r>
+        <w:rPr>
+          <w:rFonts w:ascii="Times New Roman" w:hAnsi="Times New Roman" w:cs="Times New Roman"/>
+          <w:sz w:val="24"/>
+        </w:rPr>
+        <w:t>dilakukan</w:t>
+      </w:r>
+      <w:proofErr w:type="spellEnd"/>
+      <w:r>
+        <w:rPr>
+          <w:rFonts w:ascii="Times New Roman" w:hAnsi="Times New Roman" w:cs="Times New Roman"/>
+          <w:sz w:val="24"/>
+        </w:rPr>
+        <w:t xml:space="preserve"> </w:t>
+      </w:r>
+      <w:proofErr w:type="spellStart"/>
+      <w:r>
+        <w:rPr>
+          <w:rFonts w:ascii="Times New Roman" w:hAnsi="Times New Roman" w:cs="Times New Roman"/>
+          <w:sz w:val="24"/>
+        </w:rPr>
+        <w:t>kesalahan-kesalahan</w:t>
+      </w:r>
+      <w:proofErr w:type="spellEnd"/>
+      <w:r>
+        <w:rPr>
+          <w:rFonts w:ascii="Times New Roman" w:hAnsi="Times New Roman" w:cs="Times New Roman"/>
+          <w:sz w:val="24"/>
+        </w:rPr>
+        <w:t xml:space="preserve"> </w:t>
+      </w:r>
+      <w:proofErr w:type="spellStart"/>
+      <w:r>
+        <w:rPr>
+          <w:rFonts w:ascii="Times New Roman" w:hAnsi="Times New Roman" w:cs="Times New Roman"/>
+          <w:sz w:val="24"/>
+        </w:rPr>
+        <w:t>tersebut</w:t>
+      </w:r>
+      <w:proofErr w:type="spellEnd"/>
+      <w:r>
+        <w:rPr>
+          <w:rFonts w:ascii="Times New Roman" w:hAnsi="Times New Roman" w:cs="Times New Roman"/>
+          <w:sz w:val="24"/>
+        </w:rPr>
+        <w:t xml:space="preserve"> </w:t>
+      </w:r>
+      <w:proofErr w:type="spellStart"/>
+      <w:r>
+        <w:rPr>
+          <w:rFonts w:ascii="Times New Roman" w:hAnsi="Times New Roman" w:cs="Times New Roman"/>
+          <w:sz w:val="24"/>
+        </w:rPr>
+        <w:t>ditimbulkan</w:t>
+      </w:r>
+      <w:proofErr w:type="spellEnd"/>
+      <w:r>
+        <w:rPr>
+          <w:rFonts w:ascii="Times New Roman" w:hAnsi="Times New Roman" w:cs="Times New Roman"/>
+          <w:sz w:val="24"/>
+        </w:rPr>
+        <w:t xml:space="preserve"> </w:t>
+      </w:r>
+      <w:proofErr w:type="spellStart"/>
+      <w:r>
+        <w:rPr>
+          <w:rFonts w:ascii="Times New Roman" w:hAnsi="Times New Roman" w:cs="Times New Roman"/>
+          <w:sz w:val="24"/>
+        </w:rPr>
+        <w:t>tidak</w:t>
+      </w:r>
+      <w:proofErr w:type="spellEnd"/>
+      <w:r>
+        <w:rPr>
+          <w:rFonts w:ascii="Times New Roman" w:hAnsi="Times New Roman" w:cs="Times New Roman"/>
+          <w:sz w:val="24"/>
+        </w:rPr>
+        <w:t xml:space="preserve"> </w:t>
+      </w:r>
+      <w:proofErr w:type="spellStart"/>
+      <w:r>
+        <w:rPr>
+          <w:rFonts w:ascii="Times New Roman" w:hAnsi="Times New Roman" w:cs="Times New Roman"/>
+          <w:sz w:val="24"/>
+        </w:rPr>
+        <w:t>adanya</w:t>
+      </w:r>
+      <w:proofErr w:type="spellEnd"/>
+      <w:r>
+        <w:rPr>
+          <w:rFonts w:ascii="Times New Roman" w:hAnsi="Times New Roman" w:cs="Times New Roman"/>
+          <w:sz w:val="24"/>
+        </w:rPr>
+        <w:t xml:space="preserve"> basis data </w:t>
+      </w:r>
+      <w:proofErr w:type="spellStart"/>
+      <w:r>
+        <w:rPr>
+          <w:rFonts w:ascii="Times New Roman" w:hAnsi="Times New Roman" w:cs="Times New Roman"/>
+          <w:sz w:val="24"/>
+        </w:rPr>
+        <w:t>terpusat</w:t>
+      </w:r>
+      <w:proofErr w:type="spellEnd"/>
+      <w:r>
+        <w:rPr>
+          <w:rFonts w:ascii="Times New Roman" w:hAnsi="Times New Roman" w:cs="Times New Roman"/>
+          <w:sz w:val="24"/>
+        </w:rPr>
+        <w:t xml:space="preserve">. Karena </w:t>
+      </w:r>
+      <w:proofErr w:type="spellStart"/>
+      <w:r>
+        <w:rPr>
+          <w:rFonts w:ascii="Times New Roman" w:hAnsi="Times New Roman" w:cs="Times New Roman"/>
+          <w:sz w:val="24"/>
+        </w:rPr>
+        <w:t>tidak</w:t>
+      </w:r>
+      <w:proofErr w:type="spellEnd"/>
+      <w:r>
+        <w:rPr>
+          <w:rFonts w:ascii="Times New Roman" w:hAnsi="Times New Roman" w:cs="Times New Roman"/>
+          <w:sz w:val="24"/>
+        </w:rPr>
+        <w:t xml:space="preserve"> </w:t>
+      </w:r>
+      <w:proofErr w:type="spellStart"/>
+      <w:r>
+        <w:rPr>
+          <w:rFonts w:ascii="Times New Roman" w:hAnsi="Times New Roman" w:cs="Times New Roman"/>
+          <w:sz w:val="24"/>
+        </w:rPr>
+        <w:t>adanya</w:t>
+      </w:r>
+      <w:proofErr w:type="spellEnd"/>
+      <w:r>
+        <w:rPr>
+          <w:rFonts w:ascii="Times New Roman" w:hAnsi="Times New Roman" w:cs="Times New Roman"/>
+          <w:sz w:val="24"/>
+        </w:rPr>
+        <w:t xml:space="preserve"> basis data yang </w:t>
+      </w:r>
+      <w:proofErr w:type="spellStart"/>
+      <w:r>
+        <w:rPr>
+          <w:rFonts w:ascii="Times New Roman" w:hAnsi="Times New Roman" w:cs="Times New Roman"/>
+          <w:sz w:val="24"/>
+        </w:rPr>
+        <w:t>terpusat</w:t>
+      </w:r>
+      <w:proofErr w:type="spellEnd"/>
+      <w:r>
+        <w:rPr>
+          <w:rFonts w:ascii="Times New Roman" w:hAnsi="Times New Roman" w:cs="Times New Roman"/>
+          <w:sz w:val="24"/>
+        </w:rPr>
+        <w:t xml:space="preserve"> </w:t>
+      </w:r>
+      <w:proofErr w:type="spellStart"/>
+      <w:r>
+        <w:rPr>
+          <w:rFonts w:ascii="Times New Roman" w:hAnsi="Times New Roman" w:cs="Times New Roman"/>
+          <w:sz w:val="24"/>
+        </w:rPr>
+        <w:t>inilah</w:t>
+      </w:r>
+      <w:proofErr w:type="spellEnd"/>
+      <w:r>
+        <w:rPr>
+          <w:rFonts w:ascii="Times New Roman" w:hAnsi="Times New Roman" w:cs="Times New Roman"/>
+          <w:sz w:val="24"/>
+        </w:rPr>
+        <w:t xml:space="preserve"> yang </w:t>
+      </w:r>
+      <w:proofErr w:type="spellStart"/>
+      <w:r>
+        <w:rPr>
+          <w:rFonts w:ascii="Times New Roman" w:hAnsi="Times New Roman" w:cs="Times New Roman"/>
+          <w:sz w:val="24"/>
+        </w:rPr>
+        <w:t>menyebabkan</w:t>
+      </w:r>
+      <w:proofErr w:type="spellEnd"/>
+      <w:r>
+        <w:rPr>
+          <w:rFonts w:ascii="Times New Roman" w:hAnsi="Times New Roman" w:cs="Times New Roman"/>
+          <w:sz w:val="24"/>
+        </w:rPr>
+        <w:t xml:space="preserve"> </w:t>
+      </w:r>
+      <w:proofErr w:type="spellStart"/>
+      <w:r>
+        <w:rPr>
+          <w:rFonts w:ascii="Times New Roman" w:hAnsi="Times New Roman" w:cs="Times New Roman"/>
+          <w:sz w:val="24"/>
+        </w:rPr>
+        <w:t>pembaruan</w:t>
+      </w:r>
+      <w:proofErr w:type="spellEnd"/>
+      <w:r>
+        <w:rPr>
+          <w:rFonts w:ascii="Times New Roman" w:hAnsi="Times New Roman" w:cs="Times New Roman"/>
+          <w:sz w:val="24"/>
+        </w:rPr>
+        <w:t xml:space="preserve"> data </w:t>
+      </w:r>
+      <w:proofErr w:type="spellStart"/>
+      <w:r>
+        <w:rPr>
+          <w:rFonts w:ascii="Times New Roman" w:hAnsi="Times New Roman" w:cs="Times New Roman"/>
+          <w:sz w:val="24"/>
+        </w:rPr>
+        <w:t>tidak</w:t>
+      </w:r>
+      <w:proofErr w:type="spellEnd"/>
+      <w:r>
+        <w:rPr>
+          <w:rFonts w:ascii="Times New Roman" w:hAnsi="Times New Roman" w:cs="Times New Roman"/>
+          <w:sz w:val="24"/>
+        </w:rPr>
+        <w:t xml:space="preserve"> </w:t>
+      </w:r>
+      <w:proofErr w:type="spellStart"/>
+      <w:r>
+        <w:rPr>
+          <w:rFonts w:ascii="Times New Roman" w:hAnsi="Times New Roman" w:cs="Times New Roman"/>
+          <w:sz w:val="24"/>
+        </w:rPr>
+        <w:t>dapat</w:t>
+      </w:r>
+      <w:proofErr w:type="spellEnd"/>
+      <w:r>
+        <w:rPr>
+          <w:rFonts w:ascii="Times New Roman" w:hAnsi="Times New Roman" w:cs="Times New Roman"/>
+          <w:sz w:val="24"/>
+        </w:rPr>
+        <w:t xml:space="preserve"> </w:t>
+      </w:r>
+      <w:proofErr w:type="spellStart"/>
+      <w:r>
+        <w:rPr>
+          <w:rFonts w:ascii="Times New Roman" w:hAnsi="Times New Roman" w:cs="Times New Roman"/>
+          <w:sz w:val="24"/>
+        </w:rPr>
+        <w:t>dilakukan</w:t>
+      </w:r>
+      <w:proofErr w:type="spellEnd"/>
+      <w:r>
+        <w:rPr>
+          <w:rFonts w:ascii="Times New Roman" w:hAnsi="Times New Roman" w:cs="Times New Roman"/>
+          <w:sz w:val="24"/>
+        </w:rPr>
+        <w:t xml:space="preserve"> </w:t>
+      </w:r>
+      <w:proofErr w:type="spellStart"/>
+      <w:r>
+        <w:rPr>
+          <w:rFonts w:ascii="Times New Roman" w:hAnsi="Times New Roman" w:cs="Times New Roman"/>
+          <w:sz w:val="24"/>
+        </w:rPr>
+        <w:t>secara</w:t>
+      </w:r>
+      <w:proofErr w:type="spellEnd"/>
+      <w:r>
+        <w:rPr>
+          <w:rFonts w:ascii="Times New Roman" w:hAnsi="Times New Roman" w:cs="Times New Roman"/>
+          <w:sz w:val="24"/>
+        </w:rPr>
+        <w:t xml:space="preserve"> </w:t>
+      </w:r>
+      <w:proofErr w:type="spellStart"/>
+      <w:r>
+        <w:rPr>
+          <w:rFonts w:ascii="Times New Roman" w:hAnsi="Times New Roman" w:cs="Times New Roman"/>
+          <w:sz w:val="24"/>
+        </w:rPr>
+        <w:t>merata</w:t>
+      </w:r>
+      <w:proofErr w:type="spellEnd"/>
+      <w:r>
+        <w:rPr>
+          <w:rFonts w:ascii="Times New Roman" w:hAnsi="Times New Roman" w:cs="Times New Roman"/>
+          <w:sz w:val="24"/>
+        </w:rPr>
+        <w:t xml:space="preserve"> </w:t>
+      </w:r>
+      <w:proofErr w:type="spellStart"/>
+      <w:r>
+        <w:rPr>
+          <w:rFonts w:ascii="Times New Roman" w:hAnsi="Times New Roman" w:cs="Times New Roman"/>
+          <w:sz w:val="24"/>
+        </w:rPr>
+        <w:t>kepada</w:t>
+      </w:r>
+      <w:proofErr w:type="spellEnd"/>
+      <w:r>
+        <w:rPr>
+          <w:rFonts w:ascii="Times New Roman" w:hAnsi="Times New Roman" w:cs="Times New Roman"/>
+          <w:sz w:val="24"/>
+        </w:rPr>
+        <w:t xml:space="preserve"> </w:t>
+      </w:r>
+      <w:proofErr w:type="spellStart"/>
+      <w:r>
+        <w:rPr>
+          <w:rFonts w:ascii="Times New Roman" w:hAnsi="Times New Roman" w:cs="Times New Roman"/>
+          <w:sz w:val="24"/>
+        </w:rPr>
+        <w:t>semua</w:t>
+      </w:r>
+      <w:proofErr w:type="spellEnd"/>
+      <w:r>
+        <w:rPr>
+          <w:rFonts w:ascii="Times New Roman" w:hAnsi="Times New Roman" w:cs="Times New Roman"/>
+          <w:sz w:val="24"/>
+        </w:rPr>
+        <w:t xml:space="preserve"> </w:t>
+      </w:r>
+      <w:proofErr w:type="spellStart"/>
+      <w:r>
+        <w:rPr>
+          <w:rFonts w:ascii="Times New Roman" w:hAnsi="Times New Roman" w:cs="Times New Roman"/>
+          <w:sz w:val="24"/>
+        </w:rPr>
+        <w:t>entitas</w:t>
+      </w:r>
+      <w:proofErr w:type="spellEnd"/>
+      <w:r>
+        <w:rPr>
+          <w:rFonts w:ascii="Times New Roman" w:hAnsi="Times New Roman" w:cs="Times New Roman"/>
+          <w:sz w:val="24"/>
+        </w:rPr>
+        <w:t xml:space="preserve"> yang </w:t>
+      </w:r>
+      <w:proofErr w:type="spellStart"/>
+      <w:r>
+        <w:rPr>
+          <w:rFonts w:ascii="Times New Roman" w:hAnsi="Times New Roman" w:cs="Times New Roman"/>
+          <w:sz w:val="24"/>
+        </w:rPr>
+        <w:t>memerlukan</w:t>
+      </w:r>
+      <w:proofErr w:type="spellEnd"/>
+      <w:r>
+        <w:rPr>
+          <w:rFonts w:ascii="Times New Roman" w:hAnsi="Times New Roman" w:cs="Times New Roman"/>
+          <w:sz w:val="24"/>
+        </w:rPr>
+        <w:t xml:space="preserve"> data </w:t>
+      </w:r>
+      <w:proofErr w:type="spellStart"/>
+      <w:r>
+        <w:rPr>
+          <w:rFonts w:ascii="Times New Roman" w:hAnsi="Times New Roman" w:cs="Times New Roman"/>
+          <w:sz w:val="24"/>
+        </w:rPr>
+        <w:t>tersebut</w:t>
+      </w:r>
+      <w:proofErr w:type="spellEnd"/>
+      <w:r>
+        <w:rPr>
+          <w:rFonts w:ascii="Times New Roman" w:hAnsi="Times New Roman" w:cs="Times New Roman"/>
+          <w:sz w:val="24"/>
+        </w:rPr>
+        <w:t xml:space="preserve">, </w:t>
+      </w:r>
+      <w:proofErr w:type="spellStart"/>
+      <w:r>
+        <w:rPr>
+          <w:rFonts w:ascii="Times New Roman" w:hAnsi="Times New Roman" w:cs="Times New Roman"/>
+          <w:sz w:val="24"/>
+        </w:rPr>
+        <w:t>sehingga</w:t>
+      </w:r>
+      <w:proofErr w:type="spellEnd"/>
+      <w:r>
+        <w:rPr>
+          <w:rFonts w:ascii="Times New Roman" w:hAnsi="Times New Roman" w:cs="Times New Roman"/>
+          <w:sz w:val="24"/>
+        </w:rPr>
+        <w:t xml:space="preserve"> </w:t>
+      </w:r>
+      <w:proofErr w:type="spellStart"/>
+      <w:r>
+        <w:rPr>
+          <w:rFonts w:ascii="Times New Roman" w:hAnsi="Times New Roman" w:cs="Times New Roman"/>
+          <w:sz w:val="24"/>
+        </w:rPr>
+        <w:t>ketika</w:t>
+      </w:r>
+      <w:proofErr w:type="spellEnd"/>
+      <w:r>
+        <w:rPr>
+          <w:rFonts w:ascii="Times New Roman" w:hAnsi="Times New Roman" w:cs="Times New Roman"/>
+          <w:sz w:val="24"/>
+        </w:rPr>
+        <w:t xml:space="preserve"> </w:t>
+      </w:r>
+      <w:proofErr w:type="spellStart"/>
+      <w:r>
+        <w:rPr>
+          <w:rFonts w:ascii="Times New Roman" w:hAnsi="Times New Roman" w:cs="Times New Roman"/>
+          <w:sz w:val="24"/>
+        </w:rPr>
+        <w:t>ada</w:t>
+      </w:r>
+      <w:proofErr w:type="spellEnd"/>
+      <w:r>
+        <w:rPr>
+          <w:rFonts w:ascii="Times New Roman" w:hAnsi="Times New Roman" w:cs="Times New Roman"/>
+          <w:sz w:val="24"/>
+        </w:rPr>
+        <w:t xml:space="preserve"> </w:t>
+      </w:r>
+      <w:proofErr w:type="spellStart"/>
+      <w:r>
+        <w:rPr>
+          <w:rFonts w:ascii="Times New Roman" w:hAnsi="Times New Roman" w:cs="Times New Roman"/>
+          <w:sz w:val="24"/>
+        </w:rPr>
+        <w:t>keperluan</w:t>
+      </w:r>
+      <w:proofErr w:type="spellEnd"/>
+      <w:r>
+        <w:rPr>
+          <w:rFonts w:ascii="Times New Roman" w:hAnsi="Times New Roman" w:cs="Times New Roman"/>
+          <w:sz w:val="24"/>
+        </w:rPr>
+        <w:t xml:space="preserve"> </w:t>
+      </w:r>
+      <w:proofErr w:type="spellStart"/>
+      <w:r>
+        <w:rPr>
+          <w:rFonts w:ascii="Times New Roman" w:hAnsi="Times New Roman" w:cs="Times New Roman"/>
+          <w:sz w:val="24"/>
+        </w:rPr>
+        <w:t>dalam</w:t>
+      </w:r>
+      <w:proofErr w:type="spellEnd"/>
+      <w:r>
+        <w:rPr>
+          <w:rFonts w:ascii="Times New Roman" w:hAnsi="Times New Roman" w:cs="Times New Roman"/>
+          <w:sz w:val="24"/>
+        </w:rPr>
+        <w:t xml:space="preserve"> </w:t>
+      </w:r>
+      <w:proofErr w:type="spellStart"/>
+      <w:r>
+        <w:rPr>
+          <w:rFonts w:ascii="Times New Roman" w:hAnsi="Times New Roman" w:cs="Times New Roman"/>
+          <w:sz w:val="24"/>
+        </w:rPr>
+        <w:t>pengambilan</w:t>
+      </w:r>
+      <w:proofErr w:type="spellEnd"/>
+      <w:r>
+        <w:rPr>
+          <w:rFonts w:ascii="Times New Roman" w:hAnsi="Times New Roman" w:cs="Times New Roman"/>
+          <w:sz w:val="24"/>
+        </w:rPr>
+        <w:t xml:space="preserve"> data </w:t>
+      </w:r>
+      <w:proofErr w:type="spellStart"/>
+      <w:r>
+        <w:rPr>
+          <w:rFonts w:ascii="Times New Roman" w:hAnsi="Times New Roman" w:cs="Times New Roman"/>
+          <w:sz w:val="24"/>
+        </w:rPr>
+        <w:t>sangat</w:t>
+      </w:r>
+      <w:proofErr w:type="spellEnd"/>
+      <w:r>
+        <w:rPr>
+          <w:rFonts w:ascii="Times New Roman" w:hAnsi="Times New Roman" w:cs="Times New Roman"/>
+          <w:sz w:val="24"/>
+        </w:rPr>
+        <w:t xml:space="preserve"> </w:t>
+      </w:r>
+      <w:proofErr w:type="spellStart"/>
+      <w:r>
+        <w:rPr>
+          <w:rFonts w:ascii="Times New Roman" w:hAnsi="Times New Roman" w:cs="Times New Roman"/>
+          <w:sz w:val="24"/>
+        </w:rPr>
+        <w:t>dimungkinkan</w:t>
+      </w:r>
+      <w:proofErr w:type="spellEnd"/>
+      <w:r>
+        <w:rPr>
+          <w:rFonts w:ascii="Times New Roman" w:hAnsi="Times New Roman" w:cs="Times New Roman"/>
+          <w:sz w:val="24"/>
+        </w:rPr>
+        <w:t xml:space="preserve"> </w:t>
+      </w:r>
+      <w:proofErr w:type="spellStart"/>
+      <w:r>
+        <w:rPr>
+          <w:rFonts w:ascii="Times New Roman" w:hAnsi="Times New Roman" w:cs="Times New Roman"/>
+          <w:sz w:val="24"/>
+        </w:rPr>
+        <w:t>dimana</w:t>
+      </w:r>
+      <w:proofErr w:type="spellEnd"/>
+      <w:r>
+        <w:rPr>
+          <w:rFonts w:ascii="Times New Roman" w:hAnsi="Times New Roman" w:cs="Times New Roman"/>
+          <w:sz w:val="24"/>
+        </w:rPr>
+        <w:t xml:space="preserve"> data yang </w:t>
+      </w:r>
+      <w:proofErr w:type="spellStart"/>
+      <w:r>
+        <w:rPr>
+          <w:rFonts w:ascii="Times New Roman" w:hAnsi="Times New Roman" w:cs="Times New Roman"/>
+          <w:sz w:val="24"/>
+        </w:rPr>
+        <w:t>diambil</w:t>
+      </w:r>
+      <w:proofErr w:type="spellEnd"/>
+      <w:r>
+        <w:rPr>
+          <w:rFonts w:ascii="Times New Roman" w:hAnsi="Times New Roman" w:cs="Times New Roman"/>
+          <w:sz w:val="24"/>
+        </w:rPr>
+        <w:t xml:space="preserve"> </w:t>
+      </w:r>
+      <w:proofErr w:type="spellStart"/>
+      <w:r>
+        <w:rPr>
+          <w:rFonts w:ascii="Times New Roman" w:hAnsi="Times New Roman" w:cs="Times New Roman"/>
+          <w:sz w:val="24"/>
+        </w:rPr>
+        <w:t>adalah</w:t>
+      </w:r>
+      <w:proofErr w:type="spellEnd"/>
+      <w:r>
+        <w:rPr>
+          <w:rFonts w:ascii="Times New Roman" w:hAnsi="Times New Roman" w:cs="Times New Roman"/>
+          <w:sz w:val="24"/>
+        </w:rPr>
+        <w:t xml:space="preserve"> data lama yang </w:t>
+      </w:r>
+      <w:proofErr w:type="spellStart"/>
+      <w:r>
+        <w:rPr>
+          <w:rFonts w:ascii="Times New Roman" w:hAnsi="Times New Roman" w:cs="Times New Roman"/>
+          <w:sz w:val="24"/>
+        </w:rPr>
+        <w:t>belum</w:t>
+      </w:r>
+      <w:proofErr w:type="spellEnd"/>
+      <w:r>
+        <w:rPr>
+          <w:rFonts w:ascii="Times New Roman" w:hAnsi="Times New Roman" w:cs="Times New Roman"/>
+          <w:sz w:val="24"/>
+        </w:rPr>
+        <w:t xml:space="preserve"> </w:t>
+      </w:r>
+      <w:proofErr w:type="spellStart"/>
+      <w:r>
+        <w:rPr>
+          <w:rFonts w:ascii="Times New Roman" w:hAnsi="Times New Roman" w:cs="Times New Roman"/>
+          <w:sz w:val="24"/>
+        </w:rPr>
+        <w:t>diperbaharui</w:t>
+      </w:r>
+      <w:proofErr w:type="spellEnd"/>
+      <w:r>
+        <w:rPr>
+          <w:rFonts w:ascii="Times New Roman" w:hAnsi="Times New Roman" w:cs="Times New Roman"/>
+          <w:sz w:val="24"/>
+        </w:rPr>
+        <w:t>.</w:t>
       </w:r>
     </w:p>
     <w:p>
@@ -8053,2134 +10152,6 @@
           <w:b/>
           <w:sz w:val="24"/>
         </w:rPr>
-        <w:t>ANALISIS MASALAH PADA SISTEM</w:t>
-      </w:r>
-    </w:p>
-    <w:p>
-      <w:pPr>
-        <w:spacing w:line="480" w:lineRule="auto"/>
-        <w:ind w:firstLine="567"/>
-        <w:jc w:val="both"/>
-        <w:rPr>
-          <w:rFonts w:ascii="Times New Roman" w:hAnsi="Times New Roman" w:cs="Times New Roman"/>
-          <w:sz w:val="24"/>
-        </w:rPr>
-      </w:pPr>
-      <w:proofErr w:type="spellStart"/>
-      <w:r>
-        <w:rPr>
-          <w:rFonts w:ascii="Times New Roman" w:hAnsi="Times New Roman" w:cs="Times New Roman"/>
-          <w:sz w:val="24"/>
-        </w:rPr>
-        <w:t>Secara</w:t>
-      </w:r>
-      <w:proofErr w:type="spellEnd"/>
-      <w:r>
-        <w:rPr>
-          <w:rFonts w:ascii="Times New Roman" w:hAnsi="Times New Roman" w:cs="Times New Roman"/>
-          <w:sz w:val="24"/>
-        </w:rPr>
-        <w:t xml:space="preserve"> </w:t>
-      </w:r>
-      <w:proofErr w:type="spellStart"/>
-      <w:r>
-        <w:rPr>
-          <w:rFonts w:ascii="Times New Roman" w:hAnsi="Times New Roman" w:cs="Times New Roman"/>
-          <w:sz w:val="24"/>
-        </w:rPr>
-        <w:t>umum</w:t>
-      </w:r>
-      <w:proofErr w:type="spellEnd"/>
-      <w:r>
-        <w:rPr>
-          <w:rFonts w:ascii="Times New Roman" w:hAnsi="Times New Roman" w:cs="Times New Roman"/>
-          <w:sz w:val="24"/>
-        </w:rPr>
-        <w:t xml:space="preserve"> </w:t>
-      </w:r>
-      <w:proofErr w:type="spellStart"/>
-      <w:r>
-        <w:rPr>
-          <w:rFonts w:ascii="Times New Roman" w:hAnsi="Times New Roman" w:cs="Times New Roman"/>
-          <w:sz w:val="24"/>
-        </w:rPr>
-        <w:t>seluruh</w:t>
-      </w:r>
-      <w:proofErr w:type="spellEnd"/>
-      <w:r>
-        <w:rPr>
-          <w:rFonts w:ascii="Times New Roman" w:hAnsi="Times New Roman" w:cs="Times New Roman"/>
-          <w:sz w:val="24"/>
-        </w:rPr>
-        <w:t xml:space="preserve"> </w:t>
-      </w:r>
-      <w:proofErr w:type="spellStart"/>
-      <w:r>
-        <w:rPr>
-          <w:rFonts w:ascii="Times New Roman" w:hAnsi="Times New Roman" w:cs="Times New Roman"/>
-          <w:sz w:val="24"/>
-        </w:rPr>
-        <w:t>kegiatan</w:t>
-      </w:r>
-      <w:proofErr w:type="spellEnd"/>
-      <w:r>
-        <w:rPr>
-          <w:rFonts w:ascii="Times New Roman" w:hAnsi="Times New Roman" w:cs="Times New Roman"/>
-          <w:sz w:val="24"/>
-        </w:rPr>
-        <w:t xml:space="preserve"> </w:t>
-      </w:r>
-      <w:proofErr w:type="spellStart"/>
-      <w:r>
-        <w:rPr>
-          <w:rFonts w:ascii="Times New Roman" w:hAnsi="Times New Roman" w:cs="Times New Roman"/>
-          <w:sz w:val="24"/>
-        </w:rPr>
-        <w:t>administrasi</w:t>
-      </w:r>
-      <w:proofErr w:type="spellEnd"/>
-      <w:r>
-        <w:rPr>
-          <w:rFonts w:ascii="Times New Roman" w:hAnsi="Times New Roman" w:cs="Times New Roman"/>
-          <w:sz w:val="24"/>
-        </w:rPr>
-        <w:t xml:space="preserve"> di SMK </w:t>
-      </w:r>
-      <w:proofErr w:type="spellStart"/>
-      <w:r>
-        <w:rPr>
-          <w:rFonts w:ascii="Times New Roman" w:hAnsi="Times New Roman" w:cs="Times New Roman"/>
-          <w:sz w:val="24"/>
-        </w:rPr>
-        <w:t>Katolik</w:t>
-      </w:r>
-      <w:proofErr w:type="spellEnd"/>
-      <w:r>
-        <w:rPr>
-          <w:rFonts w:ascii="Times New Roman" w:hAnsi="Times New Roman" w:cs="Times New Roman"/>
-          <w:sz w:val="24"/>
-        </w:rPr>
-        <w:t xml:space="preserve"> St Louis Surabaya </w:t>
-      </w:r>
-      <w:proofErr w:type="spellStart"/>
-      <w:r>
-        <w:rPr>
-          <w:rFonts w:ascii="Times New Roman" w:hAnsi="Times New Roman" w:cs="Times New Roman"/>
-          <w:sz w:val="24"/>
-        </w:rPr>
-        <w:t>masih</w:t>
-      </w:r>
-      <w:proofErr w:type="spellEnd"/>
-      <w:r>
-        <w:rPr>
-          <w:rFonts w:ascii="Times New Roman" w:hAnsi="Times New Roman" w:cs="Times New Roman"/>
-          <w:sz w:val="24"/>
-        </w:rPr>
-        <w:t xml:space="preserve"> </w:t>
-      </w:r>
-      <w:proofErr w:type="spellStart"/>
-      <w:r>
-        <w:rPr>
-          <w:rFonts w:ascii="Times New Roman" w:hAnsi="Times New Roman" w:cs="Times New Roman"/>
-          <w:sz w:val="24"/>
-        </w:rPr>
-        <w:t>dilakukan</w:t>
-      </w:r>
-      <w:proofErr w:type="spellEnd"/>
-      <w:r>
-        <w:rPr>
-          <w:rFonts w:ascii="Times New Roman" w:hAnsi="Times New Roman" w:cs="Times New Roman"/>
-          <w:sz w:val="24"/>
-        </w:rPr>
-        <w:t xml:space="preserve"> </w:t>
-      </w:r>
-      <w:proofErr w:type="spellStart"/>
-      <w:r>
-        <w:rPr>
-          <w:rFonts w:ascii="Times New Roman" w:hAnsi="Times New Roman" w:cs="Times New Roman"/>
-          <w:sz w:val="24"/>
-        </w:rPr>
-        <w:t>secara</w:t>
-      </w:r>
-      <w:proofErr w:type="spellEnd"/>
-      <w:r>
-        <w:rPr>
-          <w:rFonts w:ascii="Times New Roman" w:hAnsi="Times New Roman" w:cs="Times New Roman"/>
-          <w:sz w:val="24"/>
-        </w:rPr>
-        <w:t xml:space="preserve"> manual. Hal </w:t>
-      </w:r>
-      <w:proofErr w:type="spellStart"/>
-      <w:r>
-        <w:rPr>
-          <w:rFonts w:ascii="Times New Roman" w:hAnsi="Times New Roman" w:cs="Times New Roman"/>
-          <w:sz w:val="24"/>
-        </w:rPr>
-        <w:t>ini</w:t>
-      </w:r>
-      <w:proofErr w:type="spellEnd"/>
-      <w:r>
-        <w:rPr>
-          <w:rFonts w:ascii="Times New Roman" w:hAnsi="Times New Roman" w:cs="Times New Roman"/>
-          <w:sz w:val="24"/>
-        </w:rPr>
-        <w:t xml:space="preserve"> </w:t>
-      </w:r>
-      <w:proofErr w:type="spellStart"/>
-      <w:r>
-        <w:rPr>
-          <w:rFonts w:ascii="Times New Roman" w:hAnsi="Times New Roman" w:cs="Times New Roman"/>
-          <w:sz w:val="24"/>
-        </w:rPr>
-        <w:t>dapat</w:t>
-      </w:r>
-      <w:proofErr w:type="spellEnd"/>
-      <w:r>
-        <w:rPr>
-          <w:rFonts w:ascii="Times New Roman" w:hAnsi="Times New Roman" w:cs="Times New Roman"/>
-          <w:sz w:val="24"/>
-        </w:rPr>
-        <w:t xml:space="preserve"> </w:t>
-      </w:r>
-      <w:proofErr w:type="spellStart"/>
-      <w:r>
-        <w:rPr>
-          <w:rFonts w:ascii="Times New Roman" w:hAnsi="Times New Roman" w:cs="Times New Roman"/>
-          <w:sz w:val="24"/>
-        </w:rPr>
-        <w:t>dilihat</w:t>
-      </w:r>
-      <w:proofErr w:type="spellEnd"/>
-      <w:r>
-        <w:rPr>
-          <w:rFonts w:ascii="Times New Roman" w:hAnsi="Times New Roman" w:cs="Times New Roman"/>
-          <w:sz w:val="24"/>
-        </w:rPr>
-        <w:t xml:space="preserve"> </w:t>
-      </w:r>
-      <w:proofErr w:type="spellStart"/>
-      <w:r>
-        <w:rPr>
-          <w:rFonts w:ascii="Times New Roman" w:hAnsi="Times New Roman" w:cs="Times New Roman"/>
-          <w:sz w:val="24"/>
-        </w:rPr>
-        <w:t>dari</w:t>
-      </w:r>
-      <w:proofErr w:type="spellEnd"/>
-      <w:r>
-        <w:rPr>
-          <w:rFonts w:ascii="Times New Roman" w:hAnsi="Times New Roman" w:cs="Times New Roman"/>
-          <w:sz w:val="24"/>
-        </w:rPr>
-        <w:t xml:space="preserve"> 3 proses </w:t>
-      </w:r>
-      <w:proofErr w:type="spellStart"/>
-      <w:r>
-        <w:rPr>
-          <w:rFonts w:ascii="Times New Roman" w:hAnsi="Times New Roman" w:cs="Times New Roman"/>
-          <w:sz w:val="24"/>
-        </w:rPr>
-        <w:t>administrasi</w:t>
-      </w:r>
-      <w:proofErr w:type="spellEnd"/>
-      <w:r>
-        <w:rPr>
-          <w:rFonts w:ascii="Times New Roman" w:hAnsi="Times New Roman" w:cs="Times New Roman"/>
-          <w:sz w:val="24"/>
-        </w:rPr>
-        <w:t xml:space="preserve"> yang </w:t>
-      </w:r>
-      <w:proofErr w:type="spellStart"/>
-      <w:r>
-        <w:rPr>
-          <w:rFonts w:ascii="Times New Roman" w:hAnsi="Times New Roman" w:cs="Times New Roman"/>
-          <w:sz w:val="24"/>
-        </w:rPr>
-        <w:t>telah</w:t>
-      </w:r>
-      <w:proofErr w:type="spellEnd"/>
-      <w:r>
-        <w:rPr>
-          <w:rFonts w:ascii="Times New Roman" w:hAnsi="Times New Roman" w:cs="Times New Roman"/>
-          <w:sz w:val="24"/>
-        </w:rPr>
-        <w:t xml:space="preserve"> </w:t>
-      </w:r>
-      <w:proofErr w:type="spellStart"/>
-      <w:r>
-        <w:rPr>
-          <w:rFonts w:ascii="Times New Roman" w:hAnsi="Times New Roman" w:cs="Times New Roman"/>
-          <w:sz w:val="24"/>
-        </w:rPr>
-        <w:t>dijelaskan</w:t>
-      </w:r>
-      <w:proofErr w:type="spellEnd"/>
-      <w:r>
-        <w:rPr>
-          <w:rFonts w:ascii="Times New Roman" w:hAnsi="Times New Roman" w:cs="Times New Roman"/>
-          <w:sz w:val="24"/>
-        </w:rPr>
-        <w:t xml:space="preserve"> pada sub-</w:t>
-      </w:r>
-      <w:proofErr w:type="spellStart"/>
-      <w:r>
-        <w:rPr>
-          <w:rFonts w:ascii="Times New Roman" w:hAnsi="Times New Roman" w:cs="Times New Roman"/>
-          <w:sz w:val="24"/>
-        </w:rPr>
-        <w:t>bab</w:t>
-      </w:r>
-      <w:proofErr w:type="spellEnd"/>
-      <w:r>
-        <w:rPr>
-          <w:rFonts w:ascii="Times New Roman" w:hAnsi="Times New Roman" w:cs="Times New Roman"/>
-          <w:sz w:val="24"/>
-        </w:rPr>
-        <w:t xml:space="preserve"> </w:t>
-      </w:r>
-      <w:proofErr w:type="spellStart"/>
-      <w:r>
-        <w:rPr>
-          <w:rFonts w:ascii="Times New Roman" w:hAnsi="Times New Roman" w:cs="Times New Roman"/>
-          <w:sz w:val="24"/>
-        </w:rPr>
-        <w:t>sebelumnya</w:t>
-      </w:r>
-      <w:proofErr w:type="spellEnd"/>
-      <w:r>
-        <w:rPr>
-          <w:rFonts w:ascii="Times New Roman" w:hAnsi="Times New Roman" w:cs="Times New Roman"/>
-          <w:sz w:val="24"/>
-        </w:rPr>
-        <w:t xml:space="preserve">. </w:t>
-      </w:r>
-      <w:proofErr w:type="spellStart"/>
-      <w:r>
-        <w:rPr>
-          <w:rFonts w:ascii="Times New Roman" w:hAnsi="Times New Roman" w:cs="Times New Roman"/>
-          <w:sz w:val="24"/>
-        </w:rPr>
-        <w:t>Mayoritas</w:t>
-      </w:r>
-      <w:proofErr w:type="spellEnd"/>
-      <w:r>
-        <w:rPr>
-          <w:rFonts w:ascii="Times New Roman" w:hAnsi="Times New Roman" w:cs="Times New Roman"/>
-          <w:sz w:val="24"/>
-        </w:rPr>
-        <w:t xml:space="preserve"> </w:t>
-      </w:r>
-      <w:proofErr w:type="spellStart"/>
-      <w:r>
-        <w:rPr>
-          <w:rFonts w:ascii="Times New Roman" w:hAnsi="Times New Roman" w:cs="Times New Roman"/>
-          <w:sz w:val="24"/>
-        </w:rPr>
-        <w:t>kegiatan</w:t>
-      </w:r>
-      <w:proofErr w:type="spellEnd"/>
-      <w:r>
-        <w:rPr>
-          <w:rFonts w:ascii="Times New Roman" w:hAnsi="Times New Roman" w:cs="Times New Roman"/>
-          <w:sz w:val="24"/>
-        </w:rPr>
-        <w:t xml:space="preserve"> </w:t>
-      </w:r>
-      <w:proofErr w:type="spellStart"/>
-      <w:r>
-        <w:rPr>
-          <w:rFonts w:ascii="Times New Roman" w:hAnsi="Times New Roman" w:cs="Times New Roman"/>
-          <w:sz w:val="24"/>
-        </w:rPr>
-        <w:t>administrasi</w:t>
-      </w:r>
-      <w:proofErr w:type="spellEnd"/>
-      <w:r>
-        <w:rPr>
-          <w:rFonts w:ascii="Times New Roman" w:hAnsi="Times New Roman" w:cs="Times New Roman"/>
-          <w:sz w:val="24"/>
-        </w:rPr>
-        <w:t xml:space="preserve"> </w:t>
-      </w:r>
-      <w:proofErr w:type="spellStart"/>
-      <w:r>
-        <w:rPr>
-          <w:rFonts w:ascii="Times New Roman" w:hAnsi="Times New Roman" w:cs="Times New Roman"/>
-          <w:sz w:val="24"/>
-        </w:rPr>
-        <w:t>dilakukan</w:t>
-      </w:r>
-      <w:proofErr w:type="spellEnd"/>
-      <w:r>
-        <w:rPr>
-          <w:rFonts w:ascii="Times New Roman" w:hAnsi="Times New Roman" w:cs="Times New Roman"/>
-          <w:sz w:val="24"/>
-        </w:rPr>
-        <w:t xml:space="preserve"> </w:t>
-      </w:r>
-      <w:proofErr w:type="spellStart"/>
-      <w:r>
-        <w:rPr>
-          <w:rFonts w:ascii="Times New Roman" w:hAnsi="Times New Roman" w:cs="Times New Roman"/>
-          <w:sz w:val="24"/>
-        </w:rPr>
-        <w:t>dengan</w:t>
-      </w:r>
-      <w:proofErr w:type="spellEnd"/>
-      <w:r>
-        <w:rPr>
-          <w:rFonts w:ascii="Times New Roman" w:hAnsi="Times New Roman" w:cs="Times New Roman"/>
-          <w:sz w:val="24"/>
-        </w:rPr>
-        <w:t xml:space="preserve"> </w:t>
-      </w:r>
-      <w:proofErr w:type="spellStart"/>
-      <w:r>
-        <w:rPr>
-          <w:rFonts w:ascii="Times New Roman" w:hAnsi="Times New Roman" w:cs="Times New Roman"/>
-          <w:sz w:val="24"/>
-        </w:rPr>
-        <w:t>menggunakkan</w:t>
-      </w:r>
-      <w:proofErr w:type="spellEnd"/>
-      <w:r>
-        <w:rPr>
-          <w:rFonts w:ascii="Times New Roman" w:hAnsi="Times New Roman" w:cs="Times New Roman"/>
-          <w:sz w:val="24"/>
-        </w:rPr>
-        <w:t xml:space="preserve"> </w:t>
-      </w:r>
-      <w:proofErr w:type="spellStart"/>
-      <w:r>
-        <w:rPr>
-          <w:rFonts w:ascii="Times New Roman" w:hAnsi="Times New Roman" w:cs="Times New Roman"/>
-          <w:sz w:val="24"/>
-        </w:rPr>
-        <w:t>dokumen</w:t>
-      </w:r>
-      <w:proofErr w:type="spellEnd"/>
-      <w:r>
-        <w:rPr>
-          <w:rFonts w:ascii="Times New Roman" w:hAnsi="Times New Roman" w:cs="Times New Roman"/>
-          <w:sz w:val="24"/>
-        </w:rPr>
-        <w:t xml:space="preserve"> </w:t>
-      </w:r>
-      <w:r>
-        <w:rPr>
-          <w:rFonts w:ascii="Times New Roman" w:hAnsi="Times New Roman" w:cs="Times New Roman"/>
-          <w:i/>
-          <w:sz w:val="24"/>
-        </w:rPr>
-        <w:t>hardcopy</w:t>
-      </w:r>
-      <w:r>
-        <w:rPr>
-          <w:rFonts w:ascii="Times New Roman" w:hAnsi="Times New Roman" w:cs="Times New Roman"/>
-          <w:sz w:val="24"/>
-        </w:rPr>
-        <w:t xml:space="preserve">. </w:t>
-      </w:r>
-      <w:proofErr w:type="spellStart"/>
-      <w:r>
-        <w:rPr>
-          <w:rFonts w:ascii="Times New Roman" w:hAnsi="Times New Roman" w:cs="Times New Roman"/>
-          <w:sz w:val="24"/>
-        </w:rPr>
-        <w:t>Penggunaan</w:t>
-      </w:r>
-      <w:proofErr w:type="spellEnd"/>
-      <w:r>
-        <w:rPr>
-          <w:rFonts w:ascii="Times New Roman" w:hAnsi="Times New Roman" w:cs="Times New Roman"/>
-          <w:sz w:val="24"/>
-        </w:rPr>
-        <w:t xml:space="preserve"> </w:t>
-      </w:r>
-      <w:proofErr w:type="spellStart"/>
-      <w:r>
-        <w:rPr>
-          <w:rFonts w:ascii="Times New Roman" w:hAnsi="Times New Roman" w:cs="Times New Roman"/>
-          <w:sz w:val="24"/>
-        </w:rPr>
-        <w:t>dokumen</w:t>
-      </w:r>
-      <w:proofErr w:type="spellEnd"/>
-      <w:r>
-        <w:rPr>
-          <w:rFonts w:ascii="Times New Roman" w:hAnsi="Times New Roman" w:cs="Times New Roman"/>
-          <w:sz w:val="24"/>
-        </w:rPr>
-        <w:t xml:space="preserve"> </w:t>
-      </w:r>
-      <w:r>
-        <w:rPr>
-          <w:rFonts w:ascii="Times New Roman" w:hAnsi="Times New Roman" w:cs="Times New Roman"/>
-          <w:i/>
-          <w:sz w:val="24"/>
-        </w:rPr>
-        <w:t>hardcopy</w:t>
-      </w:r>
-      <w:r>
-        <w:rPr>
-          <w:rFonts w:ascii="Times New Roman" w:hAnsi="Times New Roman" w:cs="Times New Roman"/>
-          <w:i/>
-          <w:sz w:val="24"/>
-        </w:rPr>
-        <w:t xml:space="preserve"> </w:t>
-      </w:r>
-      <w:proofErr w:type="spellStart"/>
-      <w:r>
-        <w:rPr>
-          <w:rFonts w:ascii="Times New Roman" w:hAnsi="Times New Roman" w:cs="Times New Roman"/>
-          <w:sz w:val="24"/>
-        </w:rPr>
-        <w:t>tidak</w:t>
-      </w:r>
-      <w:proofErr w:type="spellEnd"/>
-      <w:r>
-        <w:rPr>
-          <w:rFonts w:ascii="Times New Roman" w:hAnsi="Times New Roman" w:cs="Times New Roman"/>
-          <w:sz w:val="24"/>
-        </w:rPr>
-        <w:t xml:space="preserve"> </w:t>
-      </w:r>
-      <w:proofErr w:type="spellStart"/>
-      <w:r>
-        <w:rPr>
-          <w:rFonts w:ascii="Times New Roman" w:hAnsi="Times New Roman" w:cs="Times New Roman"/>
-          <w:sz w:val="24"/>
-        </w:rPr>
-        <w:t>sepenuhnya</w:t>
-      </w:r>
-      <w:proofErr w:type="spellEnd"/>
-      <w:r>
-        <w:rPr>
-          <w:rFonts w:ascii="Times New Roman" w:hAnsi="Times New Roman" w:cs="Times New Roman"/>
-          <w:sz w:val="24"/>
-        </w:rPr>
-        <w:t xml:space="preserve"> salah </w:t>
-      </w:r>
-      <w:proofErr w:type="spellStart"/>
-      <w:r>
-        <w:rPr>
-          <w:rFonts w:ascii="Times New Roman" w:hAnsi="Times New Roman" w:cs="Times New Roman"/>
-          <w:sz w:val="24"/>
-        </w:rPr>
-        <w:t>namun</w:t>
-      </w:r>
-      <w:proofErr w:type="spellEnd"/>
-      <w:r>
-        <w:rPr>
-          <w:rFonts w:ascii="Times New Roman" w:hAnsi="Times New Roman" w:cs="Times New Roman"/>
-          <w:sz w:val="24"/>
-        </w:rPr>
-        <w:t xml:space="preserve"> </w:t>
-      </w:r>
-      <w:proofErr w:type="spellStart"/>
-      <w:r>
-        <w:rPr>
-          <w:rFonts w:ascii="Times New Roman" w:hAnsi="Times New Roman" w:cs="Times New Roman"/>
-          <w:sz w:val="24"/>
-        </w:rPr>
-        <w:t>memiliki</w:t>
-      </w:r>
-      <w:proofErr w:type="spellEnd"/>
-      <w:r>
-        <w:rPr>
-          <w:rFonts w:ascii="Times New Roman" w:hAnsi="Times New Roman" w:cs="Times New Roman"/>
-          <w:sz w:val="24"/>
-        </w:rPr>
-        <w:t xml:space="preserve"> </w:t>
-      </w:r>
-      <w:proofErr w:type="spellStart"/>
-      <w:r>
-        <w:rPr>
-          <w:rFonts w:ascii="Times New Roman" w:hAnsi="Times New Roman" w:cs="Times New Roman"/>
-          <w:sz w:val="24"/>
-        </w:rPr>
-        <w:t>banyak</w:t>
-      </w:r>
-      <w:proofErr w:type="spellEnd"/>
-      <w:r>
-        <w:rPr>
-          <w:rFonts w:ascii="Times New Roman" w:hAnsi="Times New Roman" w:cs="Times New Roman"/>
-          <w:sz w:val="24"/>
-        </w:rPr>
-        <w:t xml:space="preserve"> </w:t>
-      </w:r>
-      <w:proofErr w:type="spellStart"/>
-      <w:r>
-        <w:rPr>
-          <w:rFonts w:ascii="Times New Roman" w:hAnsi="Times New Roman" w:cs="Times New Roman"/>
-          <w:sz w:val="24"/>
-        </w:rPr>
-        <w:t>kekurangan</w:t>
-      </w:r>
-      <w:proofErr w:type="spellEnd"/>
-      <w:r>
-        <w:rPr>
-          <w:rFonts w:ascii="Times New Roman" w:hAnsi="Times New Roman" w:cs="Times New Roman"/>
-          <w:sz w:val="24"/>
-        </w:rPr>
-        <w:t xml:space="preserve">, </w:t>
-      </w:r>
-      <w:proofErr w:type="spellStart"/>
-      <w:r>
-        <w:rPr>
-          <w:rFonts w:ascii="Times New Roman" w:hAnsi="Times New Roman" w:cs="Times New Roman"/>
-          <w:sz w:val="24"/>
-        </w:rPr>
-        <w:t>beberapa</w:t>
-      </w:r>
-      <w:proofErr w:type="spellEnd"/>
-      <w:r>
-        <w:rPr>
-          <w:rFonts w:ascii="Times New Roman" w:hAnsi="Times New Roman" w:cs="Times New Roman"/>
-          <w:sz w:val="24"/>
-        </w:rPr>
-        <w:t xml:space="preserve"> </w:t>
-      </w:r>
-      <w:proofErr w:type="spellStart"/>
-      <w:r>
-        <w:rPr>
-          <w:rFonts w:ascii="Times New Roman" w:hAnsi="Times New Roman" w:cs="Times New Roman"/>
-          <w:sz w:val="24"/>
-        </w:rPr>
-        <w:t>kekurangan</w:t>
-      </w:r>
-      <w:proofErr w:type="spellEnd"/>
-      <w:r>
-        <w:rPr>
-          <w:rFonts w:ascii="Times New Roman" w:hAnsi="Times New Roman" w:cs="Times New Roman"/>
-          <w:sz w:val="24"/>
-        </w:rPr>
-        <w:t xml:space="preserve"> </w:t>
-      </w:r>
-      <w:proofErr w:type="spellStart"/>
-      <w:r>
-        <w:rPr>
-          <w:rFonts w:ascii="Times New Roman" w:hAnsi="Times New Roman" w:cs="Times New Roman"/>
-          <w:sz w:val="24"/>
-        </w:rPr>
-        <w:t>diantaranya</w:t>
-      </w:r>
-      <w:proofErr w:type="spellEnd"/>
-      <w:r>
-        <w:rPr>
-          <w:rFonts w:ascii="Times New Roman" w:hAnsi="Times New Roman" w:cs="Times New Roman"/>
-          <w:sz w:val="24"/>
-        </w:rPr>
-        <w:t xml:space="preserve"> </w:t>
-      </w:r>
-      <w:proofErr w:type="spellStart"/>
-      <w:r>
-        <w:rPr>
-          <w:rFonts w:ascii="Times New Roman" w:hAnsi="Times New Roman" w:cs="Times New Roman"/>
-          <w:sz w:val="24"/>
-        </w:rPr>
-        <w:t>ialah</w:t>
-      </w:r>
-      <w:proofErr w:type="spellEnd"/>
-      <w:r>
-        <w:rPr>
-          <w:rFonts w:ascii="Times New Roman" w:hAnsi="Times New Roman" w:cs="Times New Roman"/>
-          <w:sz w:val="24"/>
-        </w:rPr>
-        <w:t xml:space="preserve"> </w:t>
-      </w:r>
-      <w:proofErr w:type="spellStart"/>
-      <w:r>
-        <w:rPr>
-          <w:rFonts w:ascii="Times New Roman" w:hAnsi="Times New Roman" w:cs="Times New Roman"/>
-          <w:sz w:val="24"/>
-        </w:rPr>
-        <w:t>susahnya</w:t>
-      </w:r>
-      <w:proofErr w:type="spellEnd"/>
-      <w:r>
-        <w:rPr>
-          <w:rFonts w:ascii="Times New Roman" w:hAnsi="Times New Roman" w:cs="Times New Roman"/>
-          <w:sz w:val="24"/>
-        </w:rPr>
-        <w:t xml:space="preserve"> proses </w:t>
-      </w:r>
-      <w:proofErr w:type="spellStart"/>
-      <w:r>
-        <w:rPr>
-          <w:rFonts w:ascii="Times New Roman" w:hAnsi="Times New Roman" w:cs="Times New Roman"/>
-          <w:sz w:val="24"/>
-        </w:rPr>
-        <w:t>penyimpanan</w:t>
-      </w:r>
-      <w:proofErr w:type="spellEnd"/>
-      <w:r>
-        <w:rPr>
-          <w:rFonts w:ascii="Times New Roman" w:hAnsi="Times New Roman" w:cs="Times New Roman"/>
-          <w:sz w:val="24"/>
-        </w:rPr>
-        <w:t xml:space="preserve"> </w:t>
-      </w:r>
-      <w:proofErr w:type="spellStart"/>
-      <w:r>
-        <w:rPr>
-          <w:rFonts w:ascii="Times New Roman" w:hAnsi="Times New Roman" w:cs="Times New Roman"/>
-          <w:sz w:val="24"/>
-        </w:rPr>
-        <w:t>dokumen</w:t>
-      </w:r>
-      <w:proofErr w:type="spellEnd"/>
-      <w:r>
-        <w:rPr>
-          <w:rFonts w:ascii="Times New Roman" w:hAnsi="Times New Roman" w:cs="Times New Roman"/>
-          <w:sz w:val="24"/>
-        </w:rPr>
-        <w:t xml:space="preserve">, </w:t>
-      </w:r>
-      <w:proofErr w:type="spellStart"/>
-      <w:r>
-        <w:rPr>
-          <w:rFonts w:ascii="Times New Roman" w:hAnsi="Times New Roman" w:cs="Times New Roman"/>
-          <w:sz w:val="24"/>
-        </w:rPr>
-        <w:t>pencarian</w:t>
-      </w:r>
-      <w:proofErr w:type="spellEnd"/>
-      <w:r>
-        <w:rPr>
-          <w:rFonts w:ascii="Times New Roman" w:hAnsi="Times New Roman" w:cs="Times New Roman"/>
-          <w:sz w:val="24"/>
-        </w:rPr>
-        <w:t xml:space="preserve"> </w:t>
-      </w:r>
-      <w:proofErr w:type="spellStart"/>
-      <w:r>
-        <w:rPr>
-          <w:rFonts w:ascii="Times New Roman" w:hAnsi="Times New Roman" w:cs="Times New Roman"/>
-          <w:sz w:val="24"/>
-        </w:rPr>
-        <w:t>dokumen</w:t>
-      </w:r>
-      <w:proofErr w:type="spellEnd"/>
-      <w:r>
-        <w:rPr>
-          <w:rFonts w:ascii="Times New Roman" w:hAnsi="Times New Roman" w:cs="Times New Roman"/>
-          <w:sz w:val="24"/>
-        </w:rPr>
-        <w:t xml:space="preserve">, dan </w:t>
-      </w:r>
-      <w:proofErr w:type="spellStart"/>
-      <w:r>
-        <w:rPr>
-          <w:rFonts w:ascii="Times New Roman" w:hAnsi="Times New Roman" w:cs="Times New Roman"/>
-          <w:sz w:val="24"/>
-        </w:rPr>
-        <w:t>validasi</w:t>
-      </w:r>
-      <w:proofErr w:type="spellEnd"/>
-      <w:r>
-        <w:rPr>
-          <w:rFonts w:ascii="Times New Roman" w:hAnsi="Times New Roman" w:cs="Times New Roman"/>
-          <w:sz w:val="24"/>
-        </w:rPr>
-        <w:t xml:space="preserve"> data.</w:t>
-      </w:r>
-    </w:p>
-    <w:p>
-      <w:pPr>
-        <w:spacing w:line="480" w:lineRule="auto"/>
-        <w:ind w:firstLine="567"/>
-        <w:jc w:val="both"/>
-        <w:rPr>
-          <w:rFonts w:ascii="Times New Roman" w:hAnsi="Times New Roman" w:cs="Times New Roman"/>
-          <w:sz w:val="24"/>
-        </w:rPr>
-      </w:pPr>
-      <w:r>
-        <w:rPr>
-          <w:rFonts w:ascii="Times New Roman" w:hAnsi="Times New Roman" w:cs="Times New Roman"/>
-          <w:sz w:val="24"/>
-        </w:rPr>
-        <w:t>Di</w:t>
-      </w:r>
-      <w:r>
-        <w:rPr>
-          <w:rFonts w:ascii="Times New Roman" w:hAnsi="Times New Roman" w:cs="Times New Roman"/>
-          <w:sz w:val="24"/>
-        </w:rPr>
-        <w:t xml:space="preserve"> </w:t>
-      </w:r>
-      <w:proofErr w:type="spellStart"/>
-      <w:r>
-        <w:rPr>
-          <w:rFonts w:ascii="Times New Roman" w:hAnsi="Times New Roman" w:cs="Times New Roman"/>
-          <w:sz w:val="24"/>
-        </w:rPr>
-        <w:t>sisi</w:t>
-      </w:r>
-      <w:proofErr w:type="spellEnd"/>
-      <w:r>
-        <w:rPr>
-          <w:rFonts w:ascii="Times New Roman" w:hAnsi="Times New Roman" w:cs="Times New Roman"/>
-          <w:sz w:val="24"/>
-        </w:rPr>
-        <w:t xml:space="preserve"> lain proses </w:t>
-      </w:r>
-      <w:proofErr w:type="spellStart"/>
-      <w:r>
-        <w:rPr>
-          <w:rFonts w:ascii="Times New Roman" w:hAnsi="Times New Roman" w:cs="Times New Roman"/>
-          <w:sz w:val="24"/>
-        </w:rPr>
-        <w:t>administrasi</w:t>
-      </w:r>
-      <w:proofErr w:type="spellEnd"/>
-      <w:r>
-        <w:rPr>
-          <w:rFonts w:ascii="Times New Roman" w:hAnsi="Times New Roman" w:cs="Times New Roman"/>
-          <w:sz w:val="24"/>
-        </w:rPr>
-        <w:t xml:space="preserve"> yang </w:t>
-      </w:r>
-      <w:proofErr w:type="spellStart"/>
-      <w:r>
-        <w:rPr>
-          <w:rFonts w:ascii="Times New Roman" w:hAnsi="Times New Roman" w:cs="Times New Roman"/>
-          <w:sz w:val="24"/>
-        </w:rPr>
-        <w:t>dilakukan</w:t>
-      </w:r>
-      <w:proofErr w:type="spellEnd"/>
-      <w:r>
-        <w:rPr>
-          <w:rFonts w:ascii="Times New Roman" w:hAnsi="Times New Roman" w:cs="Times New Roman"/>
-          <w:sz w:val="24"/>
-        </w:rPr>
-        <w:t xml:space="preserve"> </w:t>
-      </w:r>
-      <w:proofErr w:type="spellStart"/>
-      <w:r>
-        <w:rPr>
-          <w:rFonts w:ascii="Times New Roman" w:hAnsi="Times New Roman" w:cs="Times New Roman"/>
-          <w:sz w:val="24"/>
-        </w:rPr>
-        <w:t>secara</w:t>
-      </w:r>
-      <w:proofErr w:type="spellEnd"/>
-      <w:r>
-        <w:rPr>
-          <w:rFonts w:ascii="Times New Roman" w:hAnsi="Times New Roman" w:cs="Times New Roman"/>
-          <w:sz w:val="24"/>
-        </w:rPr>
-        <w:t xml:space="preserve"> manual </w:t>
-      </w:r>
-      <w:proofErr w:type="spellStart"/>
-      <w:r>
-        <w:rPr>
-          <w:rFonts w:ascii="Times New Roman" w:hAnsi="Times New Roman" w:cs="Times New Roman"/>
-          <w:sz w:val="24"/>
-        </w:rPr>
-        <w:t>tentunya</w:t>
-      </w:r>
-      <w:proofErr w:type="spellEnd"/>
-      <w:r>
-        <w:rPr>
-          <w:rFonts w:ascii="Times New Roman" w:hAnsi="Times New Roman" w:cs="Times New Roman"/>
-          <w:sz w:val="24"/>
-        </w:rPr>
-        <w:t xml:space="preserve"> </w:t>
-      </w:r>
-      <w:proofErr w:type="spellStart"/>
-      <w:r>
-        <w:rPr>
-          <w:rFonts w:ascii="Times New Roman" w:hAnsi="Times New Roman" w:cs="Times New Roman"/>
-          <w:sz w:val="24"/>
-        </w:rPr>
-        <w:t>memperbesar</w:t>
-      </w:r>
-      <w:proofErr w:type="spellEnd"/>
-      <w:r>
-        <w:rPr>
-          <w:rFonts w:ascii="Times New Roman" w:hAnsi="Times New Roman" w:cs="Times New Roman"/>
-          <w:sz w:val="24"/>
-        </w:rPr>
-        <w:t xml:space="preserve"> </w:t>
-      </w:r>
-      <w:proofErr w:type="spellStart"/>
-      <w:r>
-        <w:rPr>
-          <w:rFonts w:ascii="Times New Roman" w:hAnsi="Times New Roman" w:cs="Times New Roman"/>
-          <w:sz w:val="24"/>
-        </w:rPr>
-        <w:t>tingkat</w:t>
-      </w:r>
-      <w:proofErr w:type="spellEnd"/>
-      <w:r>
-        <w:rPr>
-          <w:rFonts w:ascii="Times New Roman" w:hAnsi="Times New Roman" w:cs="Times New Roman"/>
-          <w:sz w:val="24"/>
-        </w:rPr>
-        <w:t xml:space="preserve"> </w:t>
-      </w:r>
-      <w:proofErr w:type="spellStart"/>
-      <w:r>
-        <w:rPr>
-          <w:rFonts w:ascii="Times New Roman" w:hAnsi="Times New Roman" w:cs="Times New Roman"/>
-          <w:sz w:val="24"/>
-        </w:rPr>
-        <w:t>kesalahan</w:t>
-      </w:r>
-      <w:proofErr w:type="spellEnd"/>
-      <w:r>
-        <w:rPr>
-          <w:rFonts w:ascii="Times New Roman" w:hAnsi="Times New Roman" w:cs="Times New Roman"/>
-          <w:sz w:val="24"/>
-        </w:rPr>
-        <w:t xml:space="preserve"> yang </w:t>
-      </w:r>
-      <w:proofErr w:type="spellStart"/>
-      <w:r>
-        <w:rPr>
-          <w:rFonts w:ascii="Times New Roman" w:hAnsi="Times New Roman" w:cs="Times New Roman"/>
-          <w:sz w:val="24"/>
-        </w:rPr>
-        <w:t>mungkin</w:t>
-      </w:r>
-      <w:proofErr w:type="spellEnd"/>
-      <w:r>
-        <w:rPr>
-          <w:rFonts w:ascii="Times New Roman" w:hAnsi="Times New Roman" w:cs="Times New Roman"/>
-          <w:sz w:val="24"/>
-        </w:rPr>
-        <w:t xml:space="preserve"> </w:t>
-      </w:r>
-      <w:proofErr w:type="spellStart"/>
-      <w:r>
-        <w:rPr>
-          <w:rFonts w:ascii="Times New Roman" w:hAnsi="Times New Roman" w:cs="Times New Roman"/>
-          <w:sz w:val="24"/>
-        </w:rPr>
-        <w:t>terjadi</w:t>
-      </w:r>
-      <w:proofErr w:type="spellEnd"/>
-      <w:r>
-        <w:rPr>
-          <w:rFonts w:ascii="Times New Roman" w:hAnsi="Times New Roman" w:cs="Times New Roman"/>
-          <w:sz w:val="24"/>
-        </w:rPr>
-        <w:t xml:space="preserve">, </w:t>
-      </w:r>
-      <w:proofErr w:type="spellStart"/>
-      <w:r>
-        <w:rPr>
-          <w:rFonts w:ascii="Times New Roman" w:hAnsi="Times New Roman" w:cs="Times New Roman"/>
-          <w:sz w:val="24"/>
-        </w:rPr>
-        <w:t>misalnya</w:t>
-      </w:r>
-      <w:proofErr w:type="spellEnd"/>
-      <w:r>
-        <w:rPr>
-          <w:rFonts w:ascii="Times New Roman" w:hAnsi="Times New Roman" w:cs="Times New Roman"/>
-          <w:sz w:val="24"/>
-        </w:rPr>
-        <w:t xml:space="preserve"> </w:t>
-      </w:r>
-      <w:proofErr w:type="spellStart"/>
-      <w:r>
-        <w:rPr>
-          <w:rFonts w:ascii="Times New Roman" w:hAnsi="Times New Roman" w:cs="Times New Roman"/>
-          <w:sz w:val="24"/>
-        </w:rPr>
-        <w:t>kesalahan</w:t>
-      </w:r>
-      <w:proofErr w:type="spellEnd"/>
-      <w:r>
-        <w:rPr>
-          <w:rFonts w:ascii="Times New Roman" w:hAnsi="Times New Roman" w:cs="Times New Roman"/>
-          <w:sz w:val="24"/>
-        </w:rPr>
-        <w:t xml:space="preserve"> </w:t>
-      </w:r>
-      <w:proofErr w:type="spellStart"/>
-      <w:r>
-        <w:rPr>
-          <w:rFonts w:ascii="Times New Roman" w:hAnsi="Times New Roman" w:cs="Times New Roman"/>
-          <w:sz w:val="24"/>
-        </w:rPr>
-        <w:t>dalam</w:t>
-      </w:r>
-      <w:proofErr w:type="spellEnd"/>
-      <w:r>
-        <w:rPr>
-          <w:rFonts w:ascii="Times New Roman" w:hAnsi="Times New Roman" w:cs="Times New Roman"/>
-          <w:sz w:val="24"/>
-        </w:rPr>
-        <w:t xml:space="preserve"> </w:t>
-      </w:r>
-      <w:proofErr w:type="spellStart"/>
-      <w:r>
-        <w:rPr>
-          <w:rFonts w:ascii="Times New Roman" w:hAnsi="Times New Roman" w:cs="Times New Roman"/>
-          <w:sz w:val="24"/>
-        </w:rPr>
-        <w:t>membaca</w:t>
-      </w:r>
-      <w:proofErr w:type="spellEnd"/>
-      <w:r>
-        <w:rPr>
-          <w:rFonts w:ascii="Times New Roman" w:hAnsi="Times New Roman" w:cs="Times New Roman"/>
-          <w:sz w:val="24"/>
-        </w:rPr>
-        <w:t xml:space="preserve"> </w:t>
-      </w:r>
-      <w:proofErr w:type="spellStart"/>
-      <w:r>
-        <w:rPr>
-          <w:rFonts w:ascii="Times New Roman" w:hAnsi="Times New Roman" w:cs="Times New Roman"/>
-          <w:sz w:val="24"/>
-        </w:rPr>
-        <w:t>tulisan</w:t>
-      </w:r>
-      <w:proofErr w:type="spellEnd"/>
-      <w:r>
-        <w:rPr>
-          <w:rFonts w:ascii="Times New Roman" w:hAnsi="Times New Roman" w:cs="Times New Roman"/>
-          <w:sz w:val="24"/>
-        </w:rPr>
-        <w:t xml:space="preserve"> </w:t>
-      </w:r>
-      <w:proofErr w:type="spellStart"/>
-      <w:r>
-        <w:rPr>
-          <w:rFonts w:ascii="Times New Roman" w:hAnsi="Times New Roman" w:cs="Times New Roman"/>
-          <w:sz w:val="24"/>
-        </w:rPr>
-        <w:t>tangan</w:t>
-      </w:r>
-      <w:proofErr w:type="spellEnd"/>
-      <w:r>
-        <w:rPr>
-          <w:rFonts w:ascii="Times New Roman" w:hAnsi="Times New Roman" w:cs="Times New Roman"/>
-          <w:sz w:val="24"/>
-        </w:rPr>
-        <w:t xml:space="preserve">, </w:t>
-      </w:r>
-      <w:proofErr w:type="spellStart"/>
-      <w:r>
-        <w:rPr>
-          <w:rFonts w:ascii="Times New Roman" w:hAnsi="Times New Roman" w:cs="Times New Roman"/>
-          <w:sz w:val="24"/>
-        </w:rPr>
-        <w:t>dokumen</w:t>
-      </w:r>
-      <w:proofErr w:type="spellEnd"/>
-      <w:r>
-        <w:rPr>
-          <w:rFonts w:ascii="Times New Roman" w:hAnsi="Times New Roman" w:cs="Times New Roman"/>
-          <w:sz w:val="24"/>
-        </w:rPr>
-        <w:t xml:space="preserve"> </w:t>
-      </w:r>
-      <w:proofErr w:type="spellStart"/>
-      <w:r>
-        <w:rPr>
-          <w:rFonts w:ascii="Times New Roman" w:hAnsi="Times New Roman" w:cs="Times New Roman"/>
-          <w:sz w:val="24"/>
-        </w:rPr>
-        <w:t>luntur</w:t>
-      </w:r>
-      <w:proofErr w:type="spellEnd"/>
-      <w:r>
-        <w:rPr>
-          <w:rFonts w:ascii="Times New Roman" w:hAnsi="Times New Roman" w:cs="Times New Roman"/>
-          <w:sz w:val="24"/>
-        </w:rPr>
-        <w:t xml:space="preserve"> </w:t>
-      </w:r>
-      <w:proofErr w:type="spellStart"/>
-      <w:r>
-        <w:rPr>
-          <w:rFonts w:ascii="Times New Roman" w:hAnsi="Times New Roman" w:cs="Times New Roman"/>
-          <w:sz w:val="24"/>
-        </w:rPr>
-        <w:t>atau</w:t>
-      </w:r>
-      <w:proofErr w:type="spellEnd"/>
-      <w:r>
-        <w:rPr>
-          <w:rFonts w:ascii="Times New Roman" w:hAnsi="Times New Roman" w:cs="Times New Roman"/>
-          <w:sz w:val="24"/>
-        </w:rPr>
-        <w:t xml:space="preserve"> </w:t>
-      </w:r>
-      <w:proofErr w:type="spellStart"/>
-      <w:r>
-        <w:rPr>
-          <w:rFonts w:ascii="Times New Roman" w:hAnsi="Times New Roman" w:cs="Times New Roman"/>
-          <w:sz w:val="24"/>
-        </w:rPr>
-        <w:t>rusak</w:t>
-      </w:r>
-      <w:proofErr w:type="spellEnd"/>
-      <w:r>
-        <w:rPr>
-          <w:rFonts w:ascii="Times New Roman" w:hAnsi="Times New Roman" w:cs="Times New Roman"/>
-          <w:sz w:val="24"/>
-        </w:rPr>
-        <w:t xml:space="preserve">. </w:t>
-      </w:r>
-      <w:proofErr w:type="spellStart"/>
-      <w:r>
-        <w:rPr>
-          <w:rFonts w:ascii="Times New Roman" w:hAnsi="Times New Roman" w:cs="Times New Roman"/>
-          <w:sz w:val="24"/>
-        </w:rPr>
-        <w:t>Meskipun</w:t>
-      </w:r>
-      <w:proofErr w:type="spellEnd"/>
-      <w:r>
-        <w:rPr>
-          <w:rFonts w:ascii="Times New Roman" w:hAnsi="Times New Roman" w:cs="Times New Roman"/>
-          <w:sz w:val="24"/>
-        </w:rPr>
-        <w:t xml:space="preserve"> </w:t>
-      </w:r>
-      <w:proofErr w:type="spellStart"/>
-      <w:r>
-        <w:rPr>
-          <w:rFonts w:ascii="Times New Roman" w:hAnsi="Times New Roman" w:cs="Times New Roman"/>
-          <w:sz w:val="24"/>
-        </w:rPr>
-        <w:t>telah</w:t>
-      </w:r>
-      <w:proofErr w:type="spellEnd"/>
-      <w:r>
-        <w:rPr>
-          <w:rFonts w:ascii="Times New Roman" w:hAnsi="Times New Roman" w:cs="Times New Roman"/>
-          <w:sz w:val="24"/>
-        </w:rPr>
-        <w:t xml:space="preserve"> </w:t>
-      </w:r>
-      <w:proofErr w:type="spellStart"/>
-      <w:r>
-        <w:rPr>
-          <w:rFonts w:ascii="Times New Roman" w:hAnsi="Times New Roman" w:cs="Times New Roman"/>
-          <w:sz w:val="24"/>
-        </w:rPr>
-        <w:t>dilakukan</w:t>
-      </w:r>
-      <w:proofErr w:type="spellEnd"/>
-      <w:r>
-        <w:rPr>
-          <w:rFonts w:ascii="Times New Roman" w:hAnsi="Times New Roman" w:cs="Times New Roman"/>
-          <w:sz w:val="24"/>
-        </w:rPr>
-        <w:t xml:space="preserve"> </w:t>
-      </w:r>
-      <w:proofErr w:type="spellStart"/>
-      <w:r>
-        <w:rPr>
-          <w:rFonts w:ascii="Times New Roman" w:hAnsi="Times New Roman" w:cs="Times New Roman"/>
-          <w:sz w:val="24"/>
-        </w:rPr>
-        <w:t>pembaruan</w:t>
-      </w:r>
-      <w:proofErr w:type="spellEnd"/>
-      <w:r>
-        <w:rPr>
-          <w:rFonts w:ascii="Times New Roman" w:hAnsi="Times New Roman" w:cs="Times New Roman"/>
-          <w:sz w:val="24"/>
-        </w:rPr>
-        <w:t xml:space="preserve"> data </w:t>
-      </w:r>
-      <w:proofErr w:type="spellStart"/>
-      <w:r>
-        <w:rPr>
-          <w:rFonts w:ascii="Times New Roman" w:hAnsi="Times New Roman" w:cs="Times New Roman"/>
-          <w:sz w:val="24"/>
-        </w:rPr>
-        <w:t>rutin</w:t>
-      </w:r>
-      <w:proofErr w:type="spellEnd"/>
-      <w:r>
-        <w:rPr>
-          <w:rFonts w:ascii="Times New Roman" w:hAnsi="Times New Roman" w:cs="Times New Roman"/>
-          <w:sz w:val="24"/>
-        </w:rPr>
-        <w:t xml:space="preserve"> </w:t>
-      </w:r>
-      <w:proofErr w:type="spellStart"/>
-      <w:r>
-        <w:rPr>
-          <w:rFonts w:ascii="Times New Roman" w:hAnsi="Times New Roman" w:cs="Times New Roman"/>
-          <w:sz w:val="24"/>
-        </w:rPr>
-        <w:t>secara</w:t>
-      </w:r>
-      <w:proofErr w:type="spellEnd"/>
-      <w:r>
-        <w:rPr>
-          <w:rFonts w:ascii="Times New Roman" w:hAnsi="Times New Roman" w:cs="Times New Roman"/>
-          <w:sz w:val="24"/>
-        </w:rPr>
-        <w:t xml:space="preserve"> </w:t>
-      </w:r>
-      <w:proofErr w:type="spellStart"/>
-      <w:r>
-        <w:rPr>
-          <w:rFonts w:ascii="Times New Roman" w:hAnsi="Times New Roman" w:cs="Times New Roman"/>
-          <w:sz w:val="24"/>
-        </w:rPr>
-        <w:t>tahunan</w:t>
-      </w:r>
-      <w:proofErr w:type="spellEnd"/>
-      <w:r>
-        <w:rPr>
-          <w:rFonts w:ascii="Times New Roman" w:hAnsi="Times New Roman" w:cs="Times New Roman"/>
-          <w:sz w:val="24"/>
-        </w:rPr>
-        <w:t xml:space="preserve">, </w:t>
-      </w:r>
-      <w:proofErr w:type="spellStart"/>
-      <w:r>
-        <w:rPr>
-          <w:rFonts w:ascii="Times New Roman" w:hAnsi="Times New Roman" w:cs="Times New Roman"/>
-          <w:sz w:val="24"/>
-        </w:rPr>
-        <w:t>namun</w:t>
-      </w:r>
-      <w:proofErr w:type="spellEnd"/>
-      <w:r>
-        <w:rPr>
-          <w:rFonts w:ascii="Times New Roman" w:hAnsi="Times New Roman" w:cs="Times New Roman"/>
-          <w:sz w:val="24"/>
-        </w:rPr>
-        <w:t xml:space="preserve"> </w:t>
-      </w:r>
-      <w:proofErr w:type="spellStart"/>
-      <w:r>
-        <w:rPr>
-          <w:rFonts w:ascii="Times New Roman" w:hAnsi="Times New Roman" w:cs="Times New Roman"/>
-          <w:sz w:val="24"/>
-        </w:rPr>
-        <w:t>masih</w:t>
-      </w:r>
-      <w:proofErr w:type="spellEnd"/>
-      <w:r>
-        <w:rPr>
-          <w:rFonts w:ascii="Times New Roman" w:hAnsi="Times New Roman" w:cs="Times New Roman"/>
-          <w:sz w:val="24"/>
-        </w:rPr>
-        <w:t xml:space="preserve"> </w:t>
-      </w:r>
-      <w:proofErr w:type="spellStart"/>
-      <w:r>
-        <w:rPr>
-          <w:rFonts w:ascii="Times New Roman" w:hAnsi="Times New Roman" w:cs="Times New Roman"/>
-          <w:sz w:val="24"/>
-        </w:rPr>
-        <w:t>seringkali</w:t>
-      </w:r>
-      <w:proofErr w:type="spellEnd"/>
-      <w:r>
-        <w:rPr>
-          <w:rFonts w:ascii="Times New Roman" w:hAnsi="Times New Roman" w:cs="Times New Roman"/>
-          <w:sz w:val="24"/>
-        </w:rPr>
-        <w:t xml:space="preserve"> </w:t>
-      </w:r>
-      <w:proofErr w:type="spellStart"/>
-      <w:r>
-        <w:rPr>
-          <w:rFonts w:ascii="Times New Roman" w:hAnsi="Times New Roman" w:cs="Times New Roman"/>
-          <w:sz w:val="24"/>
-        </w:rPr>
-        <w:t>dijumpai</w:t>
-      </w:r>
-      <w:proofErr w:type="spellEnd"/>
-      <w:r>
-        <w:rPr>
-          <w:rFonts w:ascii="Times New Roman" w:hAnsi="Times New Roman" w:cs="Times New Roman"/>
-          <w:sz w:val="24"/>
-        </w:rPr>
-        <w:t xml:space="preserve"> </w:t>
-      </w:r>
-      <w:proofErr w:type="spellStart"/>
-      <w:r>
-        <w:rPr>
-          <w:rFonts w:ascii="Times New Roman" w:hAnsi="Times New Roman" w:cs="Times New Roman"/>
-          <w:sz w:val="24"/>
-        </w:rPr>
-        <w:t>banyaknya</w:t>
-      </w:r>
-      <w:proofErr w:type="spellEnd"/>
-      <w:r>
-        <w:rPr>
-          <w:rFonts w:ascii="Times New Roman" w:hAnsi="Times New Roman" w:cs="Times New Roman"/>
-          <w:sz w:val="24"/>
-        </w:rPr>
-        <w:t xml:space="preserve"> </w:t>
-      </w:r>
-      <w:proofErr w:type="spellStart"/>
-      <w:r>
-        <w:rPr>
-          <w:rFonts w:ascii="Times New Roman" w:hAnsi="Times New Roman" w:cs="Times New Roman"/>
-          <w:sz w:val="24"/>
-        </w:rPr>
-        <w:lastRenderedPageBreak/>
-        <w:t>kesalahan</w:t>
-      </w:r>
-      <w:proofErr w:type="spellEnd"/>
-      <w:r>
-        <w:rPr>
-          <w:rFonts w:ascii="Times New Roman" w:hAnsi="Times New Roman" w:cs="Times New Roman"/>
-          <w:sz w:val="24"/>
-        </w:rPr>
-        <w:t xml:space="preserve"> data </w:t>
-      </w:r>
-      <w:proofErr w:type="spellStart"/>
-      <w:r>
-        <w:rPr>
-          <w:rFonts w:ascii="Times New Roman" w:hAnsi="Times New Roman" w:cs="Times New Roman"/>
-          <w:sz w:val="24"/>
-        </w:rPr>
-        <w:t>pribadi</w:t>
-      </w:r>
-      <w:proofErr w:type="spellEnd"/>
-      <w:r>
-        <w:rPr>
-          <w:rFonts w:ascii="Times New Roman" w:hAnsi="Times New Roman" w:cs="Times New Roman"/>
-          <w:sz w:val="24"/>
-        </w:rPr>
-        <w:t xml:space="preserve"> </w:t>
-      </w:r>
-      <w:proofErr w:type="spellStart"/>
-      <w:r>
-        <w:rPr>
-          <w:rFonts w:ascii="Times New Roman" w:hAnsi="Times New Roman" w:cs="Times New Roman"/>
-          <w:sz w:val="24"/>
-        </w:rPr>
-        <w:t>siswa</w:t>
-      </w:r>
-      <w:proofErr w:type="spellEnd"/>
-      <w:r>
-        <w:rPr>
-          <w:rFonts w:ascii="Times New Roman" w:hAnsi="Times New Roman" w:cs="Times New Roman"/>
-          <w:sz w:val="24"/>
-        </w:rPr>
-        <w:t xml:space="preserve">, </w:t>
-      </w:r>
-      <w:proofErr w:type="spellStart"/>
-      <w:r>
-        <w:rPr>
-          <w:rFonts w:ascii="Times New Roman" w:hAnsi="Times New Roman" w:cs="Times New Roman"/>
-          <w:sz w:val="24"/>
-        </w:rPr>
-        <w:t>beberapa</w:t>
-      </w:r>
-      <w:proofErr w:type="spellEnd"/>
-      <w:r>
-        <w:rPr>
-          <w:rFonts w:ascii="Times New Roman" w:hAnsi="Times New Roman" w:cs="Times New Roman"/>
-          <w:sz w:val="24"/>
-        </w:rPr>
-        <w:t xml:space="preserve"> </w:t>
-      </w:r>
-      <w:proofErr w:type="spellStart"/>
-      <w:r>
-        <w:rPr>
-          <w:rFonts w:ascii="Times New Roman" w:hAnsi="Times New Roman" w:cs="Times New Roman"/>
-          <w:sz w:val="24"/>
-        </w:rPr>
-        <w:t>kesalahan</w:t>
-      </w:r>
-      <w:proofErr w:type="spellEnd"/>
-      <w:r>
-        <w:rPr>
-          <w:rFonts w:ascii="Times New Roman" w:hAnsi="Times New Roman" w:cs="Times New Roman"/>
-          <w:sz w:val="24"/>
-        </w:rPr>
-        <w:t xml:space="preserve"> data yang </w:t>
-      </w:r>
-      <w:proofErr w:type="spellStart"/>
-      <w:r>
-        <w:rPr>
-          <w:rFonts w:ascii="Times New Roman" w:hAnsi="Times New Roman" w:cs="Times New Roman"/>
-          <w:sz w:val="24"/>
-        </w:rPr>
-        <w:t>ditemui</w:t>
-      </w:r>
-      <w:proofErr w:type="spellEnd"/>
-      <w:r>
-        <w:rPr>
-          <w:rFonts w:ascii="Times New Roman" w:hAnsi="Times New Roman" w:cs="Times New Roman"/>
-          <w:sz w:val="24"/>
-        </w:rPr>
-        <w:t xml:space="preserve"> </w:t>
-      </w:r>
-      <w:proofErr w:type="spellStart"/>
-      <w:r>
-        <w:rPr>
-          <w:rFonts w:ascii="Times New Roman" w:hAnsi="Times New Roman" w:cs="Times New Roman"/>
-          <w:sz w:val="24"/>
-        </w:rPr>
-        <w:t>ialah</w:t>
-      </w:r>
-      <w:proofErr w:type="spellEnd"/>
-      <w:r>
-        <w:rPr>
-          <w:rFonts w:ascii="Times New Roman" w:hAnsi="Times New Roman" w:cs="Times New Roman"/>
-          <w:sz w:val="24"/>
-        </w:rPr>
-        <w:t xml:space="preserve"> </w:t>
-      </w:r>
-      <w:proofErr w:type="spellStart"/>
-      <w:r>
-        <w:rPr>
-          <w:rFonts w:ascii="Times New Roman" w:hAnsi="Times New Roman" w:cs="Times New Roman"/>
-          <w:sz w:val="24"/>
-        </w:rPr>
-        <w:t>penulisan</w:t>
-      </w:r>
-      <w:proofErr w:type="spellEnd"/>
-      <w:r>
-        <w:rPr>
-          <w:rFonts w:ascii="Times New Roman" w:hAnsi="Times New Roman" w:cs="Times New Roman"/>
-          <w:sz w:val="24"/>
-        </w:rPr>
-        <w:t xml:space="preserve"> </w:t>
-      </w:r>
-      <w:proofErr w:type="spellStart"/>
-      <w:r>
-        <w:rPr>
-          <w:rFonts w:ascii="Times New Roman" w:hAnsi="Times New Roman" w:cs="Times New Roman"/>
-          <w:sz w:val="24"/>
-        </w:rPr>
-        <w:t>nama</w:t>
-      </w:r>
-      <w:proofErr w:type="spellEnd"/>
-      <w:r>
-        <w:rPr>
-          <w:rFonts w:ascii="Times New Roman" w:hAnsi="Times New Roman" w:cs="Times New Roman"/>
-          <w:sz w:val="24"/>
-        </w:rPr>
-        <w:t xml:space="preserve">, </w:t>
-      </w:r>
-      <w:proofErr w:type="spellStart"/>
-      <w:r>
-        <w:rPr>
-          <w:rFonts w:ascii="Times New Roman" w:hAnsi="Times New Roman" w:cs="Times New Roman"/>
-          <w:sz w:val="24"/>
-        </w:rPr>
-        <w:t>alamat</w:t>
-      </w:r>
-      <w:proofErr w:type="spellEnd"/>
-      <w:r>
-        <w:rPr>
-          <w:rFonts w:ascii="Times New Roman" w:hAnsi="Times New Roman" w:cs="Times New Roman"/>
-          <w:sz w:val="24"/>
-        </w:rPr>
-        <w:t xml:space="preserve">, no </w:t>
-      </w:r>
-      <w:proofErr w:type="spellStart"/>
-      <w:r>
-        <w:rPr>
-          <w:rFonts w:ascii="Times New Roman" w:hAnsi="Times New Roman" w:cs="Times New Roman"/>
-          <w:sz w:val="24"/>
-        </w:rPr>
-        <w:t>telepon</w:t>
-      </w:r>
-      <w:proofErr w:type="spellEnd"/>
-      <w:r>
-        <w:rPr>
-          <w:rFonts w:ascii="Times New Roman" w:hAnsi="Times New Roman" w:cs="Times New Roman"/>
-          <w:sz w:val="24"/>
-        </w:rPr>
-        <w:t xml:space="preserve">, dan </w:t>
-      </w:r>
-      <w:proofErr w:type="spellStart"/>
-      <w:r>
-        <w:rPr>
-          <w:rFonts w:ascii="Times New Roman" w:hAnsi="Times New Roman" w:cs="Times New Roman"/>
-          <w:sz w:val="24"/>
-        </w:rPr>
-        <w:t>informasi</w:t>
-      </w:r>
-      <w:proofErr w:type="spellEnd"/>
-      <w:r>
-        <w:rPr>
-          <w:rFonts w:ascii="Times New Roman" w:hAnsi="Times New Roman" w:cs="Times New Roman"/>
-          <w:sz w:val="24"/>
-        </w:rPr>
-        <w:t xml:space="preserve"> </w:t>
-      </w:r>
-      <w:proofErr w:type="spellStart"/>
-      <w:r>
-        <w:rPr>
-          <w:rFonts w:ascii="Times New Roman" w:hAnsi="Times New Roman" w:cs="Times New Roman"/>
-          <w:sz w:val="24"/>
-        </w:rPr>
-        <w:t>kontak</w:t>
-      </w:r>
-      <w:proofErr w:type="spellEnd"/>
-      <w:r>
-        <w:rPr>
-          <w:rFonts w:ascii="Times New Roman" w:hAnsi="Times New Roman" w:cs="Times New Roman"/>
-          <w:sz w:val="24"/>
-        </w:rPr>
-        <w:t xml:space="preserve"> </w:t>
-      </w:r>
-      <w:proofErr w:type="spellStart"/>
-      <w:r>
-        <w:rPr>
-          <w:rFonts w:ascii="Times New Roman" w:hAnsi="Times New Roman" w:cs="Times New Roman"/>
-          <w:sz w:val="24"/>
-        </w:rPr>
-        <w:t>lainnya</w:t>
-      </w:r>
-      <w:proofErr w:type="spellEnd"/>
-      <w:r>
-        <w:rPr>
-          <w:rFonts w:ascii="Times New Roman" w:hAnsi="Times New Roman" w:cs="Times New Roman"/>
-          <w:sz w:val="24"/>
-        </w:rPr>
-        <w:t>.</w:t>
-      </w:r>
-    </w:p>
-    <w:p>
-      <w:pPr>
-        <w:spacing w:line="480" w:lineRule="auto"/>
-        <w:ind w:firstLine="567"/>
-        <w:jc w:val="both"/>
-        <w:rPr>
-          <w:rFonts w:ascii="Times New Roman" w:hAnsi="Times New Roman" w:cs="Times New Roman"/>
-          <w:b/>
-          <w:sz w:val="24"/>
-        </w:rPr>
-      </w:pPr>
-      <w:r>
-        <w:rPr>
-          <w:rFonts w:ascii="Times New Roman" w:hAnsi="Times New Roman" w:cs="Times New Roman"/>
-          <w:sz w:val="24"/>
-        </w:rPr>
-        <w:t xml:space="preserve">Dari </w:t>
-      </w:r>
-      <w:proofErr w:type="spellStart"/>
-      <w:r>
-        <w:rPr>
-          <w:rFonts w:ascii="Times New Roman" w:hAnsi="Times New Roman" w:cs="Times New Roman"/>
-          <w:sz w:val="24"/>
-        </w:rPr>
-        <w:t>observasi</w:t>
-      </w:r>
-      <w:proofErr w:type="spellEnd"/>
-      <w:r>
-        <w:rPr>
-          <w:rFonts w:ascii="Times New Roman" w:hAnsi="Times New Roman" w:cs="Times New Roman"/>
-          <w:sz w:val="24"/>
-        </w:rPr>
-        <w:t xml:space="preserve"> yang </w:t>
-      </w:r>
-      <w:proofErr w:type="spellStart"/>
-      <w:r>
-        <w:rPr>
-          <w:rFonts w:ascii="Times New Roman" w:hAnsi="Times New Roman" w:cs="Times New Roman"/>
-          <w:sz w:val="24"/>
-        </w:rPr>
-        <w:t>dilakukan</w:t>
-      </w:r>
-      <w:proofErr w:type="spellEnd"/>
-      <w:r>
-        <w:rPr>
-          <w:rFonts w:ascii="Times New Roman" w:hAnsi="Times New Roman" w:cs="Times New Roman"/>
-          <w:sz w:val="24"/>
-        </w:rPr>
-        <w:t xml:space="preserve"> </w:t>
-      </w:r>
-      <w:proofErr w:type="spellStart"/>
-      <w:r>
-        <w:rPr>
-          <w:rFonts w:ascii="Times New Roman" w:hAnsi="Times New Roman" w:cs="Times New Roman"/>
-          <w:sz w:val="24"/>
-        </w:rPr>
-        <w:t>kesalahan-kesalahan</w:t>
-      </w:r>
-      <w:proofErr w:type="spellEnd"/>
-      <w:r>
-        <w:rPr>
-          <w:rFonts w:ascii="Times New Roman" w:hAnsi="Times New Roman" w:cs="Times New Roman"/>
-          <w:sz w:val="24"/>
-        </w:rPr>
-        <w:t xml:space="preserve"> </w:t>
-      </w:r>
-      <w:proofErr w:type="spellStart"/>
-      <w:r>
-        <w:rPr>
-          <w:rFonts w:ascii="Times New Roman" w:hAnsi="Times New Roman" w:cs="Times New Roman"/>
-          <w:sz w:val="24"/>
-        </w:rPr>
-        <w:t>tersebut</w:t>
-      </w:r>
-      <w:proofErr w:type="spellEnd"/>
-      <w:r>
-        <w:rPr>
-          <w:rFonts w:ascii="Times New Roman" w:hAnsi="Times New Roman" w:cs="Times New Roman"/>
-          <w:sz w:val="24"/>
-        </w:rPr>
-        <w:t xml:space="preserve"> </w:t>
-      </w:r>
-      <w:proofErr w:type="spellStart"/>
-      <w:r>
-        <w:rPr>
-          <w:rFonts w:ascii="Times New Roman" w:hAnsi="Times New Roman" w:cs="Times New Roman"/>
-          <w:sz w:val="24"/>
-        </w:rPr>
-        <w:t>ditimbulkan</w:t>
-      </w:r>
-      <w:proofErr w:type="spellEnd"/>
-      <w:r>
-        <w:rPr>
-          <w:rFonts w:ascii="Times New Roman" w:hAnsi="Times New Roman" w:cs="Times New Roman"/>
-          <w:sz w:val="24"/>
-        </w:rPr>
-        <w:t xml:space="preserve"> </w:t>
-      </w:r>
-      <w:proofErr w:type="spellStart"/>
-      <w:r>
-        <w:rPr>
-          <w:rFonts w:ascii="Times New Roman" w:hAnsi="Times New Roman" w:cs="Times New Roman"/>
-          <w:sz w:val="24"/>
-        </w:rPr>
-        <w:t>tidak</w:t>
-      </w:r>
-      <w:proofErr w:type="spellEnd"/>
-      <w:r>
-        <w:rPr>
-          <w:rFonts w:ascii="Times New Roman" w:hAnsi="Times New Roman" w:cs="Times New Roman"/>
-          <w:sz w:val="24"/>
-        </w:rPr>
-        <w:t xml:space="preserve"> </w:t>
-      </w:r>
-      <w:proofErr w:type="spellStart"/>
-      <w:r>
-        <w:rPr>
-          <w:rFonts w:ascii="Times New Roman" w:hAnsi="Times New Roman" w:cs="Times New Roman"/>
-          <w:sz w:val="24"/>
-        </w:rPr>
-        <w:t>adanya</w:t>
-      </w:r>
-      <w:proofErr w:type="spellEnd"/>
-      <w:r>
-        <w:rPr>
-          <w:rFonts w:ascii="Times New Roman" w:hAnsi="Times New Roman" w:cs="Times New Roman"/>
-          <w:sz w:val="24"/>
-        </w:rPr>
-        <w:t xml:space="preserve"> basis data </w:t>
-      </w:r>
-      <w:proofErr w:type="spellStart"/>
-      <w:r>
-        <w:rPr>
-          <w:rFonts w:ascii="Times New Roman" w:hAnsi="Times New Roman" w:cs="Times New Roman"/>
-          <w:sz w:val="24"/>
-        </w:rPr>
-        <w:t>terpusat</w:t>
-      </w:r>
-      <w:proofErr w:type="spellEnd"/>
-      <w:r>
-        <w:rPr>
-          <w:rFonts w:ascii="Times New Roman" w:hAnsi="Times New Roman" w:cs="Times New Roman"/>
-          <w:sz w:val="24"/>
-        </w:rPr>
-        <w:t xml:space="preserve">. Karena </w:t>
-      </w:r>
-      <w:proofErr w:type="spellStart"/>
-      <w:r>
-        <w:rPr>
-          <w:rFonts w:ascii="Times New Roman" w:hAnsi="Times New Roman" w:cs="Times New Roman"/>
-          <w:sz w:val="24"/>
-        </w:rPr>
-        <w:t>tidak</w:t>
-      </w:r>
-      <w:proofErr w:type="spellEnd"/>
-      <w:r>
-        <w:rPr>
-          <w:rFonts w:ascii="Times New Roman" w:hAnsi="Times New Roman" w:cs="Times New Roman"/>
-          <w:sz w:val="24"/>
-        </w:rPr>
-        <w:t xml:space="preserve"> </w:t>
-      </w:r>
-      <w:proofErr w:type="spellStart"/>
-      <w:r>
-        <w:rPr>
-          <w:rFonts w:ascii="Times New Roman" w:hAnsi="Times New Roman" w:cs="Times New Roman"/>
-          <w:sz w:val="24"/>
-        </w:rPr>
-        <w:t>adanya</w:t>
-      </w:r>
-      <w:proofErr w:type="spellEnd"/>
-      <w:r>
-        <w:rPr>
-          <w:rFonts w:ascii="Times New Roman" w:hAnsi="Times New Roman" w:cs="Times New Roman"/>
-          <w:sz w:val="24"/>
-        </w:rPr>
-        <w:t xml:space="preserve"> basis data yang </w:t>
-      </w:r>
-      <w:proofErr w:type="spellStart"/>
-      <w:r>
-        <w:rPr>
-          <w:rFonts w:ascii="Times New Roman" w:hAnsi="Times New Roman" w:cs="Times New Roman"/>
-          <w:sz w:val="24"/>
-        </w:rPr>
-        <w:t>terpusat</w:t>
-      </w:r>
-      <w:proofErr w:type="spellEnd"/>
-      <w:r>
-        <w:rPr>
-          <w:rFonts w:ascii="Times New Roman" w:hAnsi="Times New Roman" w:cs="Times New Roman"/>
-          <w:sz w:val="24"/>
-        </w:rPr>
-        <w:t xml:space="preserve"> </w:t>
-      </w:r>
-      <w:proofErr w:type="spellStart"/>
-      <w:r>
-        <w:rPr>
-          <w:rFonts w:ascii="Times New Roman" w:hAnsi="Times New Roman" w:cs="Times New Roman"/>
-          <w:sz w:val="24"/>
-        </w:rPr>
-        <w:t>inilah</w:t>
-      </w:r>
-      <w:proofErr w:type="spellEnd"/>
-      <w:r>
-        <w:rPr>
-          <w:rFonts w:ascii="Times New Roman" w:hAnsi="Times New Roman" w:cs="Times New Roman"/>
-          <w:sz w:val="24"/>
-        </w:rPr>
-        <w:t xml:space="preserve"> yang </w:t>
-      </w:r>
-      <w:proofErr w:type="spellStart"/>
-      <w:r>
-        <w:rPr>
-          <w:rFonts w:ascii="Times New Roman" w:hAnsi="Times New Roman" w:cs="Times New Roman"/>
-          <w:sz w:val="24"/>
-        </w:rPr>
-        <w:t>menyebabkan</w:t>
-      </w:r>
-      <w:proofErr w:type="spellEnd"/>
-      <w:r>
-        <w:rPr>
-          <w:rFonts w:ascii="Times New Roman" w:hAnsi="Times New Roman" w:cs="Times New Roman"/>
-          <w:sz w:val="24"/>
-        </w:rPr>
-        <w:t xml:space="preserve"> </w:t>
-      </w:r>
-      <w:proofErr w:type="spellStart"/>
-      <w:r>
-        <w:rPr>
-          <w:rFonts w:ascii="Times New Roman" w:hAnsi="Times New Roman" w:cs="Times New Roman"/>
-          <w:sz w:val="24"/>
-        </w:rPr>
-        <w:t>pembaruan</w:t>
-      </w:r>
-      <w:proofErr w:type="spellEnd"/>
-      <w:r>
-        <w:rPr>
-          <w:rFonts w:ascii="Times New Roman" w:hAnsi="Times New Roman" w:cs="Times New Roman"/>
-          <w:sz w:val="24"/>
-        </w:rPr>
-        <w:t xml:space="preserve"> data </w:t>
-      </w:r>
-      <w:proofErr w:type="spellStart"/>
-      <w:r>
-        <w:rPr>
-          <w:rFonts w:ascii="Times New Roman" w:hAnsi="Times New Roman" w:cs="Times New Roman"/>
-          <w:sz w:val="24"/>
-        </w:rPr>
-        <w:t>tidak</w:t>
-      </w:r>
-      <w:proofErr w:type="spellEnd"/>
-      <w:r>
-        <w:rPr>
-          <w:rFonts w:ascii="Times New Roman" w:hAnsi="Times New Roman" w:cs="Times New Roman"/>
-          <w:sz w:val="24"/>
-        </w:rPr>
-        <w:t xml:space="preserve"> </w:t>
-      </w:r>
-      <w:proofErr w:type="spellStart"/>
-      <w:r>
-        <w:rPr>
-          <w:rFonts w:ascii="Times New Roman" w:hAnsi="Times New Roman" w:cs="Times New Roman"/>
-          <w:sz w:val="24"/>
-        </w:rPr>
-        <w:t>dapat</w:t>
-      </w:r>
-      <w:proofErr w:type="spellEnd"/>
-      <w:r>
-        <w:rPr>
-          <w:rFonts w:ascii="Times New Roman" w:hAnsi="Times New Roman" w:cs="Times New Roman"/>
-          <w:sz w:val="24"/>
-        </w:rPr>
-        <w:t xml:space="preserve"> </w:t>
-      </w:r>
-      <w:proofErr w:type="spellStart"/>
-      <w:r>
-        <w:rPr>
-          <w:rFonts w:ascii="Times New Roman" w:hAnsi="Times New Roman" w:cs="Times New Roman"/>
-          <w:sz w:val="24"/>
-        </w:rPr>
-        <w:t>dilakukan</w:t>
-      </w:r>
-      <w:proofErr w:type="spellEnd"/>
-      <w:r>
-        <w:rPr>
-          <w:rFonts w:ascii="Times New Roman" w:hAnsi="Times New Roman" w:cs="Times New Roman"/>
-          <w:sz w:val="24"/>
-        </w:rPr>
-        <w:t xml:space="preserve"> </w:t>
-      </w:r>
-      <w:proofErr w:type="spellStart"/>
-      <w:r>
-        <w:rPr>
-          <w:rFonts w:ascii="Times New Roman" w:hAnsi="Times New Roman" w:cs="Times New Roman"/>
-          <w:sz w:val="24"/>
-        </w:rPr>
-        <w:t>secara</w:t>
-      </w:r>
-      <w:proofErr w:type="spellEnd"/>
-      <w:r>
-        <w:rPr>
-          <w:rFonts w:ascii="Times New Roman" w:hAnsi="Times New Roman" w:cs="Times New Roman"/>
-          <w:sz w:val="24"/>
-        </w:rPr>
-        <w:t xml:space="preserve"> </w:t>
-      </w:r>
-      <w:proofErr w:type="spellStart"/>
-      <w:r>
-        <w:rPr>
-          <w:rFonts w:ascii="Times New Roman" w:hAnsi="Times New Roman" w:cs="Times New Roman"/>
-          <w:sz w:val="24"/>
-        </w:rPr>
-        <w:t>merata</w:t>
-      </w:r>
-      <w:proofErr w:type="spellEnd"/>
-      <w:r>
-        <w:rPr>
-          <w:rFonts w:ascii="Times New Roman" w:hAnsi="Times New Roman" w:cs="Times New Roman"/>
-          <w:sz w:val="24"/>
-        </w:rPr>
-        <w:t xml:space="preserve"> </w:t>
-      </w:r>
-      <w:proofErr w:type="spellStart"/>
-      <w:r>
-        <w:rPr>
-          <w:rFonts w:ascii="Times New Roman" w:hAnsi="Times New Roman" w:cs="Times New Roman"/>
-          <w:sz w:val="24"/>
-        </w:rPr>
-        <w:t>kepada</w:t>
-      </w:r>
-      <w:proofErr w:type="spellEnd"/>
-      <w:r>
-        <w:rPr>
-          <w:rFonts w:ascii="Times New Roman" w:hAnsi="Times New Roman" w:cs="Times New Roman"/>
-          <w:sz w:val="24"/>
-        </w:rPr>
-        <w:t xml:space="preserve"> </w:t>
-      </w:r>
-      <w:proofErr w:type="spellStart"/>
-      <w:r>
-        <w:rPr>
-          <w:rFonts w:ascii="Times New Roman" w:hAnsi="Times New Roman" w:cs="Times New Roman"/>
-          <w:sz w:val="24"/>
-        </w:rPr>
-        <w:t>semua</w:t>
-      </w:r>
-      <w:proofErr w:type="spellEnd"/>
-      <w:r>
-        <w:rPr>
-          <w:rFonts w:ascii="Times New Roman" w:hAnsi="Times New Roman" w:cs="Times New Roman"/>
-          <w:sz w:val="24"/>
-        </w:rPr>
-        <w:t xml:space="preserve"> </w:t>
-      </w:r>
-      <w:proofErr w:type="spellStart"/>
-      <w:r>
-        <w:rPr>
-          <w:rFonts w:ascii="Times New Roman" w:hAnsi="Times New Roman" w:cs="Times New Roman"/>
-          <w:sz w:val="24"/>
-        </w:rPr>
-        <w:t>entitas</w:t>
-      </w:r>
-      <w:proofErr w:type="spellEnd"/>
-      <w:r>
-        <w:rPr>
-          <w:rFonts w:ascii="Times New Roman" w:hAnsi="Times New Roman" w:cs="Times New Roman"/>
-          <w:sz w:val="24"/>
-        </w:rPr>
-        <w:t xml:space="preserve"> yang </w:t>
-      </w:r>
-      <w:proofErr w:type="spellStart"/>
-      <w:r>
-        <w:rPr>
-          <w:rFonts w:ascii="Times New Roman" w:hAnsi="Times New Roman" w:cs="Times New Roman"/>
-          <w:sz w:val="24"/>
-        </w:rPr>
-        <w:t>memerlukan</w:t>
-      </w:r>
-      <w:proofErr w:type="spellEnd"/>
-      <w:r>
-        <w:rPr>
-          <w:rFonts w:ascii="Times New Roman" w:hAnsi="Times New Roman" w:cs="Times New Roman"/>
-          <w:sz w:val="24"/>
-        </w:rPr>
-        <w:t xml:space="preserve"> data </w:t>
-      </w:r>
-      <w:proofErr w:type="spellStart"/>
-      <w:r>
-        <w:rPr>
-          <w:rFonts w:ascii="Times New Roman" w:hAnsi="Times New Roman" w:cs="Times New Roman"/>
-          <w:sz w:val="24"/>
-        </w:rPr>
-        <w:t>tersebut</w:t>
-      </w:r>
-      <w:proofErr w:type="spellEnd"/>
-      <w:r>
-        <w:rPr>
-          <w:rFonts w:ascii="Times New Roman" w:hAnsi="Times New Roman" w:cs="Times New Roman"/>
-          <w:sz w:val="24"/>
-        </w:rPr>
-        <w:t xml:space="preserve">, </w:t>
-      </w:r>
-      <w:proofErr w:type="spellStart"/>
-      <w:r>
-        <w:rPr>
-          <w:rFonts w:ascii="Times New Roman" w:hAnsi="Times New Roman" w:cs="Times New Roman"/>
-          <w:sz w:val="24"/>
-        </w:rPr>
-        <w:t>sehingga</w:t>
-      </w:r>
-      <w:proofErr w:type="spellEnd"/>
-      <w:r>
-        <w:rPr>
-          <w:rFonts w:ascii="Times New Roman" w:hAnsi="Times New Roman" w:cs="Times New Roman"/>
-          <w:sz w:val="24"/>
-        </w:rPr>
-        <w:t xml:space="preserve"> </w:t>
-      </w:r>
-      <w:proofErr w:type="spellStart"/>
-      <w:r>
-        <w:rPr>
-          <w:rFonts w:ascii="Times New Roman" w:hAnsi="Times New Roman" w:cs="Times New Roman"/>
-          <w:sz w:val="24"/>
-        </w:rPr>
-        <w:t>ketika</w:t>
-      </w:r>
-      <w:proofErr w:type="spellEnd"/>
-      <w:r>
-        <w:rPr>
-          <w:rFonts w:ascii="Times New Roman" w:hAnsi="Times New Roman" w:cs="Times New Roman"/>
-          <w:sz w:val="24"/>
-        </w:rPr>
-        <w:t xml:space="preserve"> </w:t>
-      </w:r>
-      <w:proofErr w:type="spellStart"/>
-      <w:r>
-        <w:rPr>
-          <w:rFonts w:ascii="Times New Roman" w:hAnsi="Times New Roman" w:cs="Times New Roman"/>
-          <w:sz w:val="24"/>
-        </w:rPr>
-        <w:t>ada</w:t>
-      </w:r>
-      <w:proofErr w:type="spellEnd"/>
-      <w:r>
-        <w:rPr>
-          <w:rFonts w:ascii="Times New Roman" w:hAnsi="Times New Roman" w:cs="Times New Roman"/>
-          <w:sz w:val="24"/>
-        </w:rPr>
-        <w:t xml:space="preserve"> </w:t>
-      </w:r>
-      <w:proofErr w:type="spellStart"/>
-      <w:r>
-        <w:rPr>
-          <w:rFonts w:ascii="Times New Roman" w:hAnsi="Times New Roman" w:cs="Times New Roman"/>
-          <w:sz w:val="24"/>
-        </w:rPr>
-        <w:t>keperluan</w:t>
-      </w:r>
-      <w:proofErr w:type="spellEnd"/>
-      <w:r>
-        <w:rPr>
-          <w:rFonts w:ascii="Times New Roman" w:hAnsi="Times New Roman" w:cs="Times New Roman"/>
-          <w:sz w:val="24"/>
-        </w:rPr>
-        <w:t xml:space="preserve"> </w:t>
-      </w:r>
-      <w:proofErr w:type="spellStart"/>
-      <w:r>
-        <w:rPr>
-          <w:rFonts w:ascii="Times New Roman" w:hAnsi="Times New Roman" w:cs="Times New Roman"/>
-          <w:sz w:val="24"/>
-        </w:rPr>
-        <w:t>dalam</w:t>
-      </w:r>
-      <w:proofErr w:type="spellEnd"/>
-      <w:r>
-        <w:rPr>
-          <w:rFonts w:ascii="Times New Roman" w:hAnsi="Times New Roman" w:cs="Times New Roman"/>
-          <w:sz w:val="24"/>
-        </w:rPr>
-        <w:t xml:space="preserve"> </w:t>
-      </w:r>
-      <w:proofErr w:type="spellStart"/>
-      <w:r>
-        <w:rPr>
-          <w:rFonts w:ascii="Times New Roman" w:hAnsi="Times New Roman" w:cs="Times New Roman"/>
-          <w:sz w:val="24"/>
-        </w:rPr>
-        <w:t>pengambilan</w:t>
-      </w:r>
-      <w:proofErr w:type="spellEnd"/>
-      <w:r>
-        <w:rPr>
-          <w:rFonts w:ascii="Times New Roman" w:hAnsi="Times New Roman" w:cs="Times New Roman"/>
-          <w:sz w:val="24"/>
-        </w:rPr>
-        <w:t xml:space="preserve"> data </w:t>
-      </w:r>
-      <w:proofErr w:type="spellStart"/>
-      <w:r>
-        <w:rPr>
-          <w:rFonts w:ascii="Times New Roman" w:hAnsi="Times New Roman" w:cs="Times New Roman"/>
-          <w:sz w:val="24"/>
-        </w:rPr>
-        <w:t>sangat</w:t>
-      </w:r>
-      <w:proofErr w:type="spellEnd"/>
-      <w:r>
-        <w:rPr>
-          <w:rFonts w:ascii="Times New Roman" w:hAnsi="Times New Roman" w:cs="Times New Roman"/>
-          <w:sz w:val="24"/>
-        </w:rPr>
-        <w:t xml:space="preserve"> </w:t>
-      </w:r>
-      <w:proofErr w:type="spellStart"/>
-      <w:r>
-        <w:rPr>
-          <w:rFonts w:ascii="Times New Roman" w:hAnsi="Times New Roman" w:cs="Times New Roman"/>
-          <w:sz w:val="24"/>
-        </w:rPr>
-        <w:t>dimungkinkan</w:t>
-      </w:r>
-      <w:proofErr w:type="spellEnd"/>
-      <w:r>
-        <w:rPr>
-          <w:rFonts w:ascii="Times New Roman" w:hAnsi="Times New Roman" w:cs="Times New Roman"/>
-          <w:sz w:val="24"/>
-        </w:rPr>
-        <w:t xml:space="preserve"> </w:t>
-      </w:r>
-      <w:proofErr w:type="spellStart"/>
-      <w:r>
-        <w:rPr>
-          <w:rFonts w:ascii="Times New Roman" w:hAnsi="Times New Roman" w:cs="Times New Roman"/>
-          <w:sz w:val="24"/>
-        </w:rPr>
-        <w:t>dimana</w:t>
-      </w:r>
-      <w:proofErr w:type="spellEnd"/>
-      <w:r>
-        <w:rPr>
-          <w:rFonts w:ascii="Times New Roman" w:hAnsi="Times New Roman" w:cs="Times New Roman"/>
-          <w:sz w:val="24"/>
-        </w:rPr>
-        <w:t xml:space="preserve"> data yang </w:t>
-      </w:r>
-      <w:proofErr w:type="spellStart"/>
-      <w:r>
-        <w:rPr>
-          <w:rFonts w:ascii="Times New Roman" w:hAnsi="Times New Roman" w:cs="Times New Roman"/>
-          <w:sz w:val="24"/>
-        </w:rPr>
-        <w:t>diambil</w:t>
-      </w:r>
-      <w:proofErr w:type="spellEnd"/>
-      <w:r>
-        <w:rPr>
-          <w:rFonts w:ascii="Times New Roman" w:hAnsi="Times New Roman" w:cs="Times New Roman"/>
-          <w:sz w:val="24"/>
-        </w:rPr>
-        <w:t xml:space="preserve"> </w:t>
-      </w:r>
-      <w:proofErr w:type="spellStart"/>
-      <w:r>
-        <w:rPr>
-          <w:rFonts w:ascii="Times New Roman" w:hAnsi="Times New Roman" w:cs="Times New Roman"/>
-          <w:sz w:val="24"/>
-        </w:rPr>
-        <w:t>adalah</w:t>
-      </w:r>
-      <w:proofErr w:type="spellEnd"/>
-      <w:r>
-        <w:rPr>
-          <w:rFonts w:ascii="Times New Roman" w:hAnsi="Times New Roman" w:cs="Times New Roman"/>
-          <w:sz w:val="24"/>
-        </w:rPr>
-        <w:t xml:space="preserve"> data lama yang </w:t>
-      </w:r>
-      <w:proofErr w:type="spellStart"/>
-      <w:r>
-        <w:rPr>
-          <w:rFonts w:ascii="Times New Roman" w:hAnsi="Times New Roman" w:cs="Times New Roman"/>
-          <w:sz w:val="24"/>
-        </w:rPr>
-        <w:t>belum</w:t>
-      </w:r>
-      <w:proofErr w:type="spellEnd"/>
-      <w:r>
-        <w:rPr>
-          <w:rFonts w:ascii="Times New Roman" w:hAnsi="Times New Roman" w:cs="Times New Roman"/>
-          <w:sz w:val="24"/>
-        </w:rPr>
-        <w:t xml:space="preserve"> </w:t>
-      </w:r>
-      <w:proofErr w:type="spellStart"/>
-      <w:r>
-        <w:rPr>
-          <w:rFonts w:ascii="Times New Roman" w:hAnsi="Times New Roman" w:cs="Times New Roman"/>
-          <w:sz w:val="24"/>
-        </w:rPr>
-        <w:t>diperbaharui</w:t>
-      </w:r>
-      <w:proofErr w:type="spellEnd"/>
-      <w:r>
-        <w:rPr>
-          <w:rFonts w:ascii="Times New Roman" w:hAnsi="Times New Roman" w:cs="Times New Roman"/>
-          <w:sz w:val="24"/>
-        </w:rPr>
-        <w:t>.</w:t>
-      </w:r>
-    </w:p>
-    <w:p>
-      <w:pPr>
-        <w:pStyle w:val="ListParagraph"/>
-        <w:numPr>
-          <w:ilvl w:val="1"/>
-          <w:numId w:val="1"/>
-        </w:numPr>
-        <w:spacing w:line="480" w:lineRule="auto"/>
-        <w:ind w:left="567" w:hanging="567"/>
-        <w:jc w:val="both"/>
-        <w:rPr>
-          <w:rFonts w:ascii="Times New Roman" w:hAnsi="Times New Roman" w:cs="Times New Roman"/>
-          <w:b/>
-          <w:sz w:val="24"/>
-        </w:rPr>
-      </w:pPr>
-      <w:r>
-        <w:rPr>
-          <w:rFonts w:ascii="Times New Roman" w:hAnsi="Times New Roman" w:cs="Times New Roman"/>
-          <w:b/>
-          <w:sz w:val="24"/>
-        </w:rPr>
         <w:t>ANALISIS KEBUTUHAN SISTEM</w:t>
       </w:r>
     </w:p>
@@ -11542,18 +11513,10 @@
         </w:rPr>
         <w:t xml:space="preserve"> data.</w:t>
       </w:r>
-      <w:bookmarkStart w:id="0" w:name="_GoBack"/>
-      <w:bookmarkEnd w:id="0"/>
     </w:p>
     <w:p>
       <w:pPr>
-        <w:pStyle w:val="ListParagraph"/>
-        <w:numPr>
-          <w:ilvl w:val="1"/>
-          <w:numId w:val="1"/>
-        </w:numPr>
         <w:spacing w:line="480" w:lineRule="auto"/>
-        <w:ind w:left="567" w:hanging="567"/>
         <w:jc w:val="both"/>
         <w:rPr>
           <w:rFonts w:ascii="Times New Roman" w:hAnsi="Times New Roman" w:cs="Times New Roman"/>
@@ -11561,15 +11524,8 @@
           <w:sz w:val="24"/>
         </w:rPr>
       </w:pPr>
-      <w:r>
-        <w:rPr>
-          <w:rFonts w:ascii="Times New Roman" w:hAnsi="Times New Roman" w:cs="Times New Roman"/>
-          <w:b/>
-          <w:sz w:val="24"/>
-        </w:rPr>
-        <w:lastRenderedPageBreak/>
-        <w:t>TBA</w:t>
-      </w:r>
+      <w:bookmarkStart w:id="0" w:name="_GoBack"/>
+      <w:bookmarkEnd w:id="0"/>
     </w:p>
     <w:sectPr>
       <w:pgSz w:w="11906" w:h="16838" w:code="9"/>
@@ -12003,6 +11959,7 @@
     <w:lsdException w:name="HTML Sample" w:semiHidden="1" w:unhideWhenUsed="1"/>
     <w:lsdException w:name="HTML Typewriter" w:semiHidden="1" w:unhideWhenUsed="1"/>
     <w:lsdException w:name="HTML Variable" w:semiHidden="1" w:unhideWhenUsed="1"/>
+    <w:lsdException w:name="Normal Table" w:semiHidden="1" w:unhideWhenUsed="1"/>
     <w:lsdException w:name="annotation subject" w:semiHidden="1" w:unhideWhenUsed="1"/>
     <w:lsdException w:name="No List" w:semiHidden="1" w:unhideWhenUsed="1"/>
     <w:lsdException w:name="Outline List 1" w:semiHidden="1" w:unhideWhenUsed="1"/>
@@ -12049,8 +12006,10 @@
     <w:lsdException w:name="Table Subtle 2" w:semiHidden="1" w:unhideWhenUsed="1"/>
     <w:lsdException w:name="Table Web 1" w:semiHidden="1" w:unhideWhenUsed="1"/>
     <w:lsdException w:name="Table Web 2" w:semiHidden="1" w:unhideWhenUsed="1"/>
+    <w:lsdException w:name="Table Web 3" w:semiHidden="1" w:unhideWhenUsed="1"/>
     <w:lsdException w:name="Balloon Text" w:semiHidden="1" w:unhideWhenUsed="1"/>
     <w:lsdException w:name="Table Grid" w:uiPriority="39"/>
+    <w:lsdException w:name="Table Theme" w:semiHidden="1" w:unhideWhenUsed="1"/>
     <w:lsdException w:name="Placeholder Text" w:semiHidden="1"/>
     <w:lsdException w:name="No Spacing" w:uiPriority="1" w:qFormat="1"/>
     <w:lsdException w:name="Light Shading" w:uiPriority="60"/>

</xml_diff>